<commit_message>
Finalização da primeira versão da proposta. Adicionado ficheiro de planeamento.
</commit_message>
<xml_diff>
--- a/docs/pp3183132466.docx
+++ b/docs/pp3183132466.docx
@@ -14,7 +14,7 @@
             <v:path gradientshapeok="t" o:connecttype="rect"/>
           </v:shapetype>
           <v:shape id="_x0000_s1032" type="#_x0000_t202" style="position:absolute;margin-left:228.6pt;margin-top:520.5pt;width:213.5pt;height:146.8pt;z-index:251668480;mso-height-percent:200;mso-height-percent:200;mso-width-relative:margin;mso-height-relative:margin" stroked="f">
-            <v:textbox style="mso-fit-shape-to-text:t">
+            <v:textbox style="mso-next-textbox:#_x0000_s1032;mso-fit-shape-to-text:t">
               <w:txbxContent>
                 <w:p>
                   <w:pPr>
@@ -140,7 +140,7 @@
         </w:rPr>
         <w:pict>
           <v:shape id="_x0000_s1033" type="#_x0000_t202" style="position:absolute;margin-left:114.45pt;margin-top:705.4pt;width:169.25pt;height:33.4pt;z-index:251670528;mso-width-percent:400;mso-height-percent:200;mso-width-percent:400;mso-height-percent:200;mso-width-relative:margin;mso-height-relative:margin" stroked="f">
-            <v:textbox style="mso-fit-shape-to-text:t">
+            <v:textbox style="mso-next-textbox:#_x0000_s1033;mso-fit-shape-to-text:t">
               <w:txbxContent>
                 <w:p>
                   <w:pPr>
@@ -316,7 +316,7 @@
         </w:rPr>
         <w:pict>
           <v:shape id="_x0000_s1029" type="#_x0000_t202" style="position:absolute;margin-left:93.4pt;margin-top:305.75pt;width:270.5pt;height:80.65pt;z-index:251665408;mso-height-percent:200;mso-height-percent:200;mso-width-relative:margin;mso-height-relative:margin" stroked="f">
-            <v:textbox style="mso-fit-shape-to-text:t">
+            <v:textbox style="mso-next-textbox:#_x0000_s1029;mso-fit-shape-to-text:t">
               <w:txbxContent>
                 <w:p>
                   <w:pPr>
@@ -347,7 +347,7 @@
         </w:rPr>
         <w:pict>
           <v:shape id="_x0000_s1028" type="#_x0000_t202" style="position:absolute;margin-left:78.35pt;margin-top:178.2pt;width:306.8pt;height:101.45pt;z-index:251663360;mso-width-relative:margin;mso-height-relative:margin" stroked="f">
-            <v:textbox>
+            <v:textbox style="mso-next-textbox:#_x0000_s1028">
               <w:txbxContent>
                 <w:p>
                   <w:pPr>
@@ -383,36 +383,6 @@
                       <w:szCs w:val="40"/>
                     </w:rPr>
                     <w:t>Proposta de Projecto</w:t>
-                  </w:r>
-                </w:p>
-              </w:txbxContent>
-            </v:textbox>
-          </v:shape>
-        </w:pict>
-      </w:r>
-      <w:r>
-        <w:rPr>
-          <w:noProof/>
-        </w:rPr>
-        <w:pict>
-          <v:shape id="_x0000_s1027" type="#_x0000_t202" style="position:absolute;margin-left:25.2pt;margin-top:116.6pt;width:430.75pt;height:30.4pt;z-index:251661312;mso-height-percent:200;mso-height-percent:200;mso-width-relative:margin;mso-height-relative:margin" stroked="f">
-            <v:textbox style="mso-fit-shape-to-text:t">
-              <w:txbxContent>
-                <w:p>
-                  <w:pPr>
-                    <w:rPr>
-                      <w:rFonts w:ascii="Times New Roman" w:hAnsi="Times New Roman" w:cs="Times New Roman"/>
-                      <w:sz w:val="20"/>
-                      <w:szCs w:val="20"/>
-                    </w:rPr>
-                  </w:pPr>
-                  <w:r>
-                    <w:rPr>
-                      <w:rFonts w:ascii="Times New Roman" w:hAnsi="Times New Roman" w:cs="Times New Roman"/>
-                      <w:sz w:val="20"/>
-                      <w:szCs w:val="20"/>
-                    </w:rPr>
-                    <w:t>Área Departamental de Engenharia de Electrónica e Telecomunicações e de Computadores</w:t>
                   </w:r>
                 </w:p>
               </w:txbxContent>
@@ -449,7 +419,7 @@
                     <pic:cNvPicPr/>
                   </pic:nvPicPr>
                   <pic:blipFill>
-                    <a:blip r:embed="rId7" cstate="print"/>
+                    <a:blip r:embed="rId8" cstate="print"/>
                     <a:stretch>
                       <a:fillRect/>
                     </a:stretch>
@@ -524,6 +494,46 @@
     <w:p/>
     <w:p/>
     <w:p/>
+    <w:p>
+      <w:r>
+        <w:rPr>
+          <w:noProof/>
+        </w:rPr>
+        <w:pict>
+          <v:shape id="_x0000_s1027" type="#_x0000_t202" style="position:absolute;margin-left:25.2pt;margin-top:8.3pt;width:430.75pt;height:37.3pt;z-index:251661312;mso-width-relative:margin;mso-height-relative:margin" stroked="f">
+            <v:textbox style="mso-next-textbox:#_x0000_s1027">
+              <w:txbxContent>
+                <w:p>
+                  <w:pPr>
+                    <w:rPr>
+                      <w:rFonts w:ascii="Times New Roman" w:hAnsi="Times New Roman" w:cs="Times New Roman"/>
+                      <w:sz w:val="20"/>
+                      <w:szCs w:val="20"/>
+                    </w:rPr>
+                  </w:pPr>
+                  <w:r>
+                    <w:rPr>
+                      <w:rFonts w:ascii="Times New Roman" w:hAnsi="Times New Roman" w:cs="Times New Roman"/>
+                      <w:sz w:val="20"/>
+                      <w:szCs w:val="20"/>
+                    </w:rPr>
+                    <w:t xml:space="preserve">Área Departamental </w:t>
+                  </w:r>
+                  <w:r>
+                    <w:rPr>
+                      <w:rFonts w:ascii="Times New Roman" w:hAnsi="Times New Roman" w:cs="Times New Roman"/>
+                      <w:sz w:val="20"/>
+                      <w:szCs w:val="20"/>
+                    </w:rPr>
+                    <w:t>de Engenharia de Electrónica e Telecomunicações e de Computadores</w:t>
+                  </w:r>
+                </w:p>
+              </w:txbxContent>
+            </v:textbox>
+          </v:shape>
+        </w:pict>
+      </w:r>
+    </w:p>
     <w:p/>
     <w:p/>
     <w:p/>
@@ -541,7 +551,6 @@
     <w:p/>
     <w:p/>
     <w:p/>
-    <w:p/>
     <w:p>
       <w:r>
         <w:t>.</w:t>
@@ -583,7 +592,65 @@
           <w:sz w:val="24"/>
           <w:szCs w:val="24"/>
         </w:rPr>
-        <w:t xml:space="preserve"> : Sistema dedicado, Goertzel, notas </w:t>
+        <w:t xml:space="preserve"> : Sistema dedicado,</w:t>
+      </w:r>
+      <w:r>
+        <w:rPr>
+          <w:rFonts w:ascii="Times New Roman" w:hAnsi="Times New Roman" w:cs="Times New Roman"/>
+          <w:sz w:val="24"/>
+          <w:szCs w:val="24"/>
+        </w:rPr>
+        <w:t xml:space="preserve"> </w:t>
+      </w:r>
+      <w:r>
+        <w:rPr>
+          <w:rFonts w:ascii="Times New Roman" w:hAnsi="Times New Roman" w:cs="Times New Roman"/>
+          <w:i/>
+          <w:sz w:val="24"/>
+          <w:szCs w:val="24"/>
+        </w:rPr>
+        <w:t>ADC</w:t>
+      </w:r>
+      <w:r>
+        <w:rPr>
+          <w:rFonts w:ascii="Times New Roman" w:hAnsi="Times New Roman" w:cs="Times New Roman"/>
+          <w:sz w:val="24"/>
+          <w:szCs w:val="24"/>
+        </w:rPr>
+        <w:t>,</w:t>
+      </w:r>
+      <w:r>
+        <w:rPr>
+          <w:rFonts w:ascii="Times New Roman" w:hAnsi="Times New Roman" w:cs="Times New Roman"/>
+          <w:sz w:val="24"/>
+          <w:szCs w:val="24"/>
+        </w:rPr>
+        <w:t xml:space="preserve"> </w:t>
+      </w:r>
+      <w:r>
+        <w:rPr>
+          <w:rFonts w:ascii="Times New Roman" w:hAnsi="Times New Roman" w:cs="Times New Roman"/>
+          <w:i/>
+          <w:sz w:val="24"/>
+          <w:szCs w:val="24"/>
+        </w:rPr>
+        <w:t>Goertzel</w:t>
+      </w:r>
+      <w:r>
+        <w:rPr>
+          <w:rFonts w:ascii="Times New Roman" w:hAnsi="Times New Roman" w:cs="Times New Roman"/>
+          <w:sz w:val="24"/>
+          <w:szCs w:val="24"/>
+        </w:rPr>
+        <w:t xml:space="preserve">, </w:t>
+      </w:r>
+      <w:r>
+        <w:rPr>
+          <w:rFonts w:ascii="Times New Roman" w:hAnsi="Times New Roman" w:cs="Times New Roman"/>
+          <w:sz w:val="24"/>
+          <w:szCs w:val="24"/>
+        </w:rPr>
+        <w:t xml:space="preserve">notas </w:t>
       </w:r>
       <w:r>
         <w:rPr>
@@ -775,15 +842,164 @@
           <w:sz w:val="24"/>
           <w:szCs w:val="24"/>
         </w:rPr>
-        <w:t xml:space="preserve"> será um sistema dedicado que tratará de obter as notas musicais e apresentá-las numa pauta musical.</w:t>
-      </w:r>
-      <w:r>
-        <w:rPr>
-          <w:rFonts w:ascii="Times New Roman" w:hAnsi="Times New Roman" w:cs="Times New Roman"/>
-          <w:sz w:val="24"/>
-          <w:szCs w:val="24"/>
-        </w:rPr>
-        <w:t xml:space="preserve"> (....)</w:t>
+        <w:t xml:space="preserve"> será um sistema dedicado</w:t>
+      </w:r>
+      <w:r>
+        <w:rPr>
+          <w:rFonts w:ascii="Times New Roman" w:hAnsi="Times New Roman" w:cs="Times New Roman"/>
+          <w:sz w:val="24"/>
+          <w:szCs w:val="24"/>
+        </w:rPr>
+        <w:t xml:space="preserve"> sobre a arquitectura </w:t>
+      </w:r>
+      <w:r>
+        <w:rPr>
+          <w:rFonts w:ascii="Times New Roman" w:hAnsi="Times New Roman" w:cs="Times New Roman"/>
+          <w:i/>
+          <w:sz w:val="24"/>
+          <w:szCs w:val="24"/>
+        </w:rPr>
+        <w:t>ARM7</w:t>
+      </w:r>
+      <w:r>
+        <w:rPr>
+          <w:rFonts w:ascii="Times New Roman" w:hAnsi="Times New Roman" w:cs="Times New Roman"/>
+          <w:sz w:val="24"/>
+          <w:szCs w:val="24"/>
+        </w:rPr>
+        <w:t xml:space="preserve"> que tratará de obter as notas musicais </w:t>
+      </w:r>
+      <w:r>
+        <w:rPr>
+          <w:rFonts w:ascii="Times New Roman" w:hAnsi="Times New Roman" w:cs="Times New Roman"/>
+          <w:sz w:val="24"/>
+          <w:szCs w:val="24"/>
+        </w:rPr>
+        <w:t xml:space="preserve">através de um </w:t>
+      </w:r>
+      <w:r>
+        <w:rPr>
+          <w:rFonts w:ascii="Times New Roman" w:hAnsi="Times New Roman" w:cs="Times New Roman"/>
+          <w:i/>
+          <w:sz w:val="24"/>
+          <w:szCs w:val="24"/>
+        </w:rPr>
+        <w:t>ADC</w:t>
+      </w:r>
+      <w:r>
+        <w:rPr>
+          <w:rFonts w:ascii="Times New Roman" w:hAnsi="Times New Roman" w:cs="Times New Roman"/>
+          <w:i/>
+          <w:sz w:val="24"/>
+          <w:szCs w:val="24"/>
+        </w:rPr>
+        <w:t xml:space="preserve"> </w:t>
+      </w:r>
+      <w:r>
+        <w:rPr>
+          <w:rFonts w:ascii="Times New Roman" w:hAnsi="Times New Roman" w:cs="Times New Roman"/>
+          <w:sz w:val="24"/>
+          <w:szCs w:val="24"/>
+        </w:rPr>
+        <w:t>e</w:t>
+      </w:r>
+      <w:r>
+        <w:rPr>
+          <w:rFonts w:ascii="Times New Roman" w:hAnsi="Times New Roman" w:cs="Times New Roman"/>
+          <w:sz w:val="24"/>
+          <w:szCs w:val="24"/>
+        </w:rPr>
+        <w:t xml:space="preserve"> apresentá-las </w:t>
+      </w:r>
+      <w:r>
+        <w:rPr>
+          <w:rFonts w:ascii="Times New Roman" w:hAnsi="Times New Roman" w:cs="Times New Roman"/>
+          <w:sz w:val="24"/>
+          <w:szCs w:val="24"/>
+        </w:rPr>
+        <w:t xml:space="preserve">sob a forma de </w:t>
+      </w:r>
+      <w:r>
+        <w:rPr>
+          <w:rFonts w:ascii="Times New Roman" w:hAnsi="Times New Roman" w:cs="Times New Roman"/>
+          <w:sz w:val="24"/>
+          <w:szCs w:val="24"/>
+        </w:rPr>
+        <w:t>uma pauta musical</w:t>
+      </w:r>
+      <w:r>
+        <w:rPr>
+          <w:rFonts w:ascii="Times New Roman" w:hAnsi="Times New Roman" w:cs="Times New Roman"/>
+          <w:sz w:val="24"/>
+          <w:szCs w:val="24"/>
+        </w:rPr>
+        <w:t xml:space="preserve"> num </w:t>
+      </w:r>
+      <w:proofErr w:type="spellStart"/>
+      <w:r>
+        <w:rPr>
+          <w:rFonts w:ascii="Times New Roman" w:hAnsi="Times New Roman" w:cs="Times New Roman"/>
+          <w:i/>
+          <w:sz w:val="24"/>
+          <w:szCs w:val="24"/>
+        </w:rPr>
+        <w:t>display</w:t>
+      </w:r>
+      <w:proofErr w:type="spellEnd"/>
+      <w:r>
+        <w:rPr>
+          <w:rFonts w:ascii="Times New Roman" w:hAnsi="Times New Roman" w:cs="Times New Roman"/>
+          <w:sz w:val="24"/>
+          <w:szCs w:val="24"/>
+        </w:rPr>
+        <w:t xml:space="preserve"> gráfico </w:t>
+      </w:r>
+      <w:proofErr w:type="spellStart"/>
+      <w:r>
+        <w:rPr>
+          <w:rFonts w:ascii="Times New Roman" w:hAnsi="Times New Roman" w:cs="Times New Roman"/>
+          <w:i/>
+          <w:sz w:val="24"/>
+          <w:szCs w:val="24"/>
+        </w:rPr>
+        <w:t>touch</w:t>
+      </w:r>
+      <w:proofErr w:type="spellEnd"/>
+      <w:r>
+        <w:rPr>
+          <w:rFonts w:ascii="Times New Roman" w:hAnsi="Times New Roman" w:cs="Times New Roman"/>
+          <w:i/>
+          <w:sz w:val="24"/>
+          <w:szCs w:val="24"/>
+        </w:rPr>
+        <w:t xml:space="preserve"> </w:t>
+      </w:r>
+      <w:proofErr w:type="spellStart"/>
+      <w:r>
+        <w:rPr>
+          <w:rFonts w:ascii="Times New Roman" w:hAnsi="Times New Roman" w:cs="Times New Roman"/>
+          <w:i/>
+          <w:sz w:val="24"/>
+          <w:szCs w:val="24"/>
+        </w:rPr>
+        <w:t>screen</w:t>
+      </w:r>
+      <w:proofErr w:type="spellEnd"/>
+      <w:r>
+        <w:rPr>
+          <w:rFonts w:ascii="Times New Roman" w:hAnsi="Times New Roman" w:cs="Times New Roman"/>
+          <w:sz w:val="24"/>
+          <w:szCs w:val="24"/>
+        </w:rPr>
+        <w:t>.</w:t>
+      </w:r>
+      <w:r>
+        <w:rPr>
+          <w:rFonts w:ascii="Times New Roman" w:hAnsi="Times New Roman" w:cs="Times New Roman"/>
+          <w:sz w:val="24"/>
+          <w:szCs w:val="24"/>
+        </w:rPr>
+        <w:t xml:space="preserve"> </w:t>
       </w:r>
     </w:p>
     <w:p>
@@ -930,6 +1146,28 @@
       <w:pPr>
         <w:pStyle w:val="PargrafodaLista"/>
         <w:numPr>
+          <w:ilvl w:val="1"/>
+          <w:numId w:val="4"/>
+        </w:numPr>
+        <w:rPr>
+          <w:rFonts w:ascii="Times New Roman" w:hAnsi="Times New Roman" w:cs="Times New Roman"/>
+          <w:sz w:val="24"/>
+          <w:szCs w:val="24"/>
+        </w:rPr>
+      </w:pPr>
+      <w:r>
+        <w:rPr>
+          <w:rFonts w:ascii="Times New Roman" w:hAnsi="Times New Roman" w:cs="Times New Roman"/>
+          <w:sz w:val="24"/>
+          <w:szCs w:val="24"/>
+        </w:rPr>
+        <w:t>Tempo Real.</w:t>
+      </w:r>
+    </w:p>
+    <w:p>
+      <w:pPr>
+        <w:pStyle w:val="PargrafodaLista"/>
+        <w:numPr>
           <w:ilvl w:val="0"/>
           <w:numId w:val="4"/>
         </w:numPr>
@@ -993,19 +1231,42 @@
       <w:pPr>
         <w:rPr>
           <w:rFonts w:ascii="Times New Roman" w:hAnsi="Times New Roman" w:cs="Times New Roman"/>
-          <w:b/>
-          <w:sz w:val="24"/>
-          <w:szCs w:val="24"/>
-        </w:rPr>
-      </w:pPr>
-      <w:r>
-        <w:rPr>
-          <w:rFonts w:ascii="Times New Roman" w:hAnsi="Times New Roman" w:cs="Times New Roman"/>
-          <w:b/>
-          <w:sz w:val="24"/>
-          <w:szCs w:val="24"/>
-        </w:rPr>
-        <w:t>(...)</w:t>
+          <w:sz w:val="24"/>
+          <w:szCs w:val="24"/>
+        </w:rPr>
+      </w:pPr>
+      <w:r>
+        <w:rPr>
+          <w:rFonts w:ascii="Times New Roman" w:hAnsi="Times New Roman" w:cs="Times New Roman"/>
+          <w:sz w:val="24"/>
+          <w:szCs w:val="24"/>
+        </w:rPr>
+        <w:t xml:space="preserve">Prevê-se que </w:t>
+      </w:r>
+      <w:r>
+        <w:rPr>
+          <w:rFonts w:ascii="Times New Roman" w:hAnsi="Times New Roman" w:cs="Times New Roman"/>
+          <w:sz w:val="24"/>
+          <w:szCs w:val="24"/>
+        </w:rPr>
+        <w:t xml:space="preserve">o </w:t>
+      </w:r>
+      <w:r>
+        <w:rPr>
+          <w:rFonts w:ascii="Times New Roman" w:hAnsi="Times New Roman" w:cs="Times New Roman"/>
+          <w:i/>
+          <w:sz w:val="24"/>
+          <w:szCs w:val="24"/>
+        </w:rPr>
+        <w:t>ADC</w:t>
+      </w:r>
+      <w:r>
+        <w:rPr>
+          <w:rFonts w:ascii="Times New Roman" w:hAnsi="Times New Roman" w:cs="Times New Roman"/>
+          <w:sz w:val="24"/>
+          <w:szCs w:val="24"/>
+        </w:rPr>
+        <w:t xml:space="preserve"> que irá ser utilizado para a elaboração da captura do som resolva maioritariamente os problemas de ruído do sinal. Prevê-se ainda que o tempo de captação e conversão do som de analógico para digital seja minimalista.</w:t>
       </w:r>
     </w:p>
     <w:p>
@@ -1063,7 +1324,79 @@
           <w:sz w:val="24"/>
           <w:szCs w:val="24"/>
         </w:rPr>
-        <w:t>O algoritmo não deve "abusar" do uso de floating point uma vez que o hardware alvo poderá não conter FPU.</w:t>
+        <w:t xml:space="preserve">O algoritmo </w:t>
+      </w:r>
+      <w:r>
+        <w:rPr>
+          <w:rFonts w:ascii="Times New Roman" w:hAnsi="Times New Roman" w:cs="Times New Roman"/>
+          <w:sz w:val="24"/>
+          <w:szCs w:val="24"/>
+        </w:rPr>
+        <w:t xml:space="preserve">deve estar preparado minimamente para funcionar com arquitecturas que não tenham suporte para </w:t>
+      </w:r>
+      <w:proofErr w:type="spellStart"/>
+      <w:r>
+        <w:rPr>
+          <w:rFonts w:ascii="Times New Roman" w:hAnsi="Times New Roman" w:cs="Times New Roman"/>
+          <w:i/>
+          <w:sz w:val="24"/>
+          <w:szCs w:val="24"/>
+        </w:rPr>
+        <w:t>floating</w:t>
+      </w:r>
+      <w:proofErr w:type="spellEnd"/>
+      <w:r>
+        <w:rPr>
+          <w:rFonts w:ascii="Times New Roman" w:hAnsi="Times New Roman" w:cs="Times New Roman"/>
+          <w:i/>
+          <w:sz w:val="24"/>
+          <w:szCs w:val="24"/>
+        </w:rPr>
+        <w:t xml:space="preserve"> </w:t>
+      </w:r>
+      <w:proofErr w:type="spellStart"/>
+      <w:r>
+        <w:rPr>
+          <w:rFonts w:ascii="Times New Roman" w:hAnsi="Times New Roman" w:cs="Times New Roman"/>
+          <w:i/>
+          <w:sz w:val="24"/>
+          <w:szCs w:val="24"/>
+        </w:rPr>
+        <w:t>point</w:t>
+      </w:r>
+      <w:proofErr w:type="spellEnd"/>
+      <w:r>
+        <w:rPr>
+          <w:rFonts w:ascii="Times New Roman" w:hAnsi="Times New Roman" w:cs="Times New Roman"/>
+          <w:sz w:val="24"/>
+          <w:szCs w:val="24"/>
+        </w:rPr>
+        <w:t xml:space="preserve"> (</w:t>
+      </w:r>
+      <w:r>
+        <w:rPr>
+          <w:rFonts w:ascii="Times New Roman" w:hAnsi="Times New Roman" w:cs="Times New Roman"/>
+          <w:i/>
+          <w:sz w:val="24"/>
+          <w:szCs w:val="24"/>
+        </w:rPr>
+        <w:t>FPU</w:t>
+      </w:r>
+      <w:r>
+        <w:rPr>
+          <w:rFonts w:ascii="Times New Roman" w:hAnsi="Times New Roman" w:cs="Times New Roman"/>
+          <w:sz w:val="24"/>
+          <w:szCs w:val="24"/>
+        </w:rPr>
+        <w:t>)</w:t>
+      </w:r>
+      <w:r>
+        <w:rPr>
+          <w:rFonts w:ascii="Times New Roman" w:hAnsi="Times New Roman" w:cs="Times New Roman"/>
+          <w:sz w:val="24"/>
+          <w:szCs w:val="24"/>
+        </w:rPr>
+        <w:t>.</w:t>
       </w:r>
     </w:p>
     <w:p>
@@ -1085,7 +1418,35 @@
           <w:sz w:val="24"/>
           <w:szCs w:val="24"/>
         </w:rPr>
-        <w:t>O algoritmo não deverá ter um tempo computacional muito elevado uma vez que a aplicação deverá ser Real Time.</w:t>
+        <w:t xml:space="preserve">O algoritmo não deverá ter um tempo computacional muito elevado uma vez que a aplicação deverá ser </w:t>
+      </w:r>
+      <w:r>
+        <w:rPr>
+          <w:rFonts w:ascii="Times New Roman" w:hAnsi="Times New Roman" w:cs="Times New Roman"/>
+          <w:i/>
+          <w:sz w:val="24"/>
+          <w:szCs w:val="24"/>
+        </w:rPr>
+        <w:t xml:space="preserve">Real </w:t>
+      </w:r>
+      <w:proofErr w:type="spellStart"/>
+      <w:r>
+        <w:rPr>
+          <w:rFonts w:ascii="Times New Roman" w:hAnsi="Times New Roman" w:cs="Times New Roman"/>
+          <w:i/>
+          <w:sz w:val="24"/>
+          <w:szCs w:val="24"/>
+        </w:rPr>
+        <w:t>Time</w:t>
+      </w:r>
+      <w:proofErr w:type="spellEnd"/>
+      <w:r>
+        <w:rPr>
+          <w:rFonts w:ascii="Times New Roman" w:hAnsi="Times New Roman" w:cs="Times New Roman"/>
+          <w:sz w:val="24"/>
+          <w:szCs w:val="24"/>
+        </w:rPr>
+        <w:t>.</w:t>
       </w:r>
     </w:p>
     <w:p>
@@ -1107,6 +1468,7 @@
           <w:sz w:val="24"/>
           <w:szCs w:val="24"/>
         </w:rPr>
+        <w:lastRenderedPageBreak/>
         <w:t>O algoritmo deverá ser paralisável, ou seja, deverá ser possível para uma dada amostra verificar a presença de várias notas musicais em simultâneo.</w:t>
       </w:r>
     </w:p>
@@ -1146,7 +1508,6 @@
           <w:sz w:val="24"/>
           <w:szCs w:val="24"/>
         </w:rPr>
-        <w:lastRenderedPageBreak/>
         <w:t>O algoritmo de Goertzel cumpre todos os requisitos descritos anteriormente sendo portanto a solução para o processamento do som.</w:t>
       </w:r>
     </w:p>
@@ -1197,7 +1558,23 @@
           <w:sz w:val="24"/>
           <w:szCs w:val="24"/>
         </w:rPr>
-        <w:t>Microcontrolador ARM.</w:t>
+        <w:t>Microcontrolador ARM</w:t>
+      </w:r>
+      <w:r>
+        <w:rPr>
+          <w:rFonts w:ascii="Times New Roman" w:hAnsi="Times New Roman" w:cs="Times New Roman"/>
+          <w:sz w:val="24"/>
+          <w:szCs w:val="24"/>
+        </w:rPr>
+        <w:t>7</w:t>
+      </w:r>
+      <w:r>
+        <w:rPr>
+          <w:rFonts w:ascii="Times New Roman" w:hAnsi="Times New Roman" w:cs="Times New Roman"/>
+          <w:sz w:val="24"/>
+          <w:szCs w:val="24"/>
+        </w:rPr>
+        <w:t>.</w:t>
       </w:r>
     </w:p>
     <w:p>
@@ -1216,10 +1593,67 @@
       <w:r>
         <w:rPr>
           <w:rFonts w:ascii="Times New Roman" w:hAnsi="Times New Roman" w:cs="Times New Roman"/>
-          <w:sz w:val="24"/>
-          <w:szCs w:val="24"/>
-        </w:rPr>
-        <w:t>LCD.</w:t>
+          <w:i/>
+          <w:sz w:val="24"/>
+          <w:szCs w:val="24"/>
+        </w:rPr>
+        <w:t>LCD</w:t>
+      </w:r>
+      <w:r>
+        <w:rPr>
+          <w:rFonts w:ascii="Times New Roman" w:hAnsi="Times New Roman" w:cs="Times New Roman"/>
+          <w:i/>
+          <w:sz w:val="24"/>
+          <w:szCs w:val="24"/>
+        </w:rPr>
+        <w:t xml:space="preserve"> RGB</w:t>
+      </w:r>
+      <w:r>
+        <w:rPr>
+          <w:rFonts w:ascii="Times New Roman" w:hAnsi="Times New Roman" w:cs="Times New Roman"/>
+          <w:sz w:val="24"/>
+          <w:szCs w:val="24"/>
+        </w:rPr>
+        <w:t xml:space="preserve"> gráfico com </w:t>
+      </w:r>
+      <w:proofErr w:type="spellStart"/>
+      <w:r>
+        <w:rPr>
+          <w:rFonts w:ascii="Times New Roman" w:hAnsi="Times New Roman" w:cs="Times New Roman"/>
+          <w:i/>
+          <w:sz w:val="24"/>
+          <w:szCs w:val="24"/>
+        </w:rPr>
+        <w:t>touch</w:t>
+      </w:r>
+      <w:proofErr w:type="spellEnd"/>
+      <w:r>
+        <w:rPr>
+          <w:rFonts w:ascii="Times New Roman" w:hAnsi="Times New Roman" w:cs="Times New Roman"/>
+          <w:i/>
+          <w:sz w:val="24"/>
+          <w:szCs w:val="24"/>
+        </w:rPr>
+        <w:t xml:space="preserve"> </w:t>
+      </w:r>
+      <w:proofErr w:type="spellStart"/>
+      <w:r>
+        <w:rPr>
+          <w:rFonts w:ascii="Times New Roman" w:hAnsi="Times New Roman" w:cs="Times New Roman"/>
+          <w:i/>
+          <w:sz w:val="24"/>
+          <w:szCs w:val="24"/>
+        </w:rPr>
+        <w:t>screen</w:t>
+      </w:r>
+      <w:proofErr w:type="spellEnd"/>
+      <w:r>
+        <w:rPr>
+          <w:rFonts w:ascii="Times New Roman" w:hAnsi="Times New Roman" w:cs="Times New Roman"/>
+          <w:sz w:val="24"/>
+          <w:szCs w:val="24"/>
+        </w:rPr>
+        <w:t>.</w:t>
       </w:r>
     </w:p>
     <w:p>
@@ -1241,7 +1675,48 @@
           <w:sz w:val="24"/>
           <w:szCs w:val="24"/>
         </w:rPr>
-        <w:t>Ferramentas GNU para desenvolvimento sobre a arquitectura ARM.</w:t>
+        <w:t xml:space="preserve">Ferramentas </w:t>
+      </w:r>
+      <w:r>
+        <w:rPr>
+          <w:rFonts w:ascii="Times New Roman" w:hAnsi="Times New Roman" w:cs="Times New Roman"/>
+          <w:sz w:val="24"/>
+          <w:szCs w:val="24"/>
+        </w:rPr>
+        <w:t xml:space="preserve">open-source da </w:t>
+      </w:r>
+      <w:r>
+        <w:rPr>
+          <w:rFonts w:ascii="Times New Roman" w:hAnsi="Times New Roman" w:cs="Times New Roman"/>
+          <w:i/>
+          <w:sz w:val="24"/>
+          <w:szCs w:val="24"/>
+        </w:rPr>
+        <w:t>GNU</w:t>
+      </w:r>
+      <w:r>
+        <w:rPr>
+          <w:rFonts w:ascii="Times New Roman" w:hAnsi="Times New Roman" w:cs="Times New Roman"/>
+          <w:sz w:val="24"/>
+          <w:szCs w:val="24"/>
+        </w:rPr>
+        <w:t xml:space="preserve"> para desenvolvimento sobre a arquitectura ARM</w:t>
+      </w:r>
+      <w:r>
+        <w:rPr>
+          <w:rFonts w:ascii="Times New Roman" w:hAnsi="Times New Roman" w:cs="Times New Roman"/>
+          <w:sz w:val="24"/>
+          <w:szCs w:val="24"/>
+        </w:rPr>
+        <w:t>7</w:t>
+      </w:r>
+      <w:r>
+        <w:rPr>
+          <w:rFonts w:ascii="Times New Roman" w:hAnsi="Times New Roman" w:cs="Times New Roman"/>
+          <w:sz w:val="24"/>
+          <w:szCs w:val="24"/>
+        </w:rPr>
+        <w:t>.</w:t>
       </w:r>
     </w:p>
     <w:p>
@@ -1274,6 +1749,25 @@
           <w:szCs w:val="24"/>
         </w:rPr>
       </w:pPr>
+    </w:p>
+    <w:p>
+      <w:pPr>
+        <w:rPr>
+          <w:rFonts w:ascii="Times New Roman" w:hAnsi="Times New Roman" w:cs="Times New Roman"/>
+          <w:sz w:val="24"/>
+          <w:szCs w:val="24"/>
+        </w:rPr>
+      </w:pPr>
+    </w:p>
+    <w:p>
+      <w:pPr>
+        <w:rPr>
+          <w:rFonts w:ascii="Times New Roman" w:hAnsi="Times New Roman" w:cs="Times New Roman"/>
+          <w:b/>
+          <w:sz w:val="24"/>
+          <w:szCs w:val="24"/>
+        </w:rPr>
+      </w:pPr>
       <w:r>
         <w:rPr>
           <w:rFonts w:ascii="Times New Roman" w:hAnsi="Times New Roman" w:cs="Times New Roman"/>
@@ -1282,45 +1776,473 @@
         </w:rPr>
         <w:t xml:space="preserve"> </w:t>
       </w:r>
-    </w:p>
-    <w:p>
-      <w:pPr>
-        <w:rPr>
-          <w:rFonts w:ascii="Times New Roman" w:hAnsi="Times New Roman" w:cs="Times New Roman"/>
-          <w:sz w:val="24"/>
-          <w:szCs w:val="24"/>
-        </w:rPr>
-      </w:pPr>
-    </w:p>
-    <w:p>
-      <w:pPr>
-        <w:rPr>
-          <w:rFonts w:ascii="Times New Roman" w:hAnsi="Times New Roman" w:cs="Times New Roman"/>
-          <w:sz w:val="24"/>
-          <w:szCs w:val="24"/>
-        </w:rPr>
-      </w:pPr>
-      <w:r>
-        <w:rPr>
-          <w:rFonts w:ascii="Times New Roman" w:hAnsi="Times New Roman" w:cs="Times New Roman"/>
-          <w:sz w:val="24"/>
-          <w:szCs w:val="24"/>
+      <w:r>
+        <w:rPr>
+          <w:rFonts w:ascii="Times New Roman" w:hAnsi="Times New Roman" w:cs="Times New Roman"/>
+          <w:b/>
+          <w:sz w:val="24"/>
+          <w:szCs w:val="24"/>
+        </w:rPr>
+        <w:t>Referê</w:t>
+      </w:r>
+      <w:r>
+        <w:rPr>
+          <w:rFonts w:ascii="Times New Roman" w:hAnsi="Times New Roman" w:cs="Times New Roman"/>
+          <w:b/>
+          <w:sz w:val="24"/>
+          <w:szCs w:val="24"/>
+        </w:rPr>
+        <w:t>ncias:</w:t>
+      </w:r>
+    </w:p>
+    <w:p>
+      <w:pPr>
+        <w:pStyle w:val="PargrafodaLista"/>
+        <w:numPr>
+          <w:ilvl w:val="0"/>
+          <w:numId w:val="7"/>
+        </w:numPr>
+        <w:rPr>
+          <w:rFonts w:ascii="Times New Roman" w:hAnsi="Times New Roman" w:cs="Times New Roman"/>
+          <w:sz w:val="24"/>
+          <w:szCs w:val="24"/>
+          <w:lang w:val="en-US"/>
+        </w:rPr>
+      </w:pPr>
+      <w:r>
+        <w:rPr>
+          <w:rFonts w:ascii="Times New Roman" w:hAnsi="Times New Roman" w:cs="Times New Roman"/>
+          <w:sz w:val="24"/>
+          <w:szCs w:val="24"/>
+        </w:rPr>
+        <w:tab/>
+      </w:r>
+      <w:r>
+        <w:rPr>
+          <w:rFonts w:ascii="Times New Roman" w:hAnsi="Times New Roman" w:cs="Times New Roman"/>
+          <w:b/>
+          <w:sz w:val="24"/>
+          <w:szCs w:val="24"/>
+          <w:lang w:val="en-US"/>
+        </w:rPr>
+        <w:t>The Goertzel Algorithm</w:t>
+      </w:r>
+      <w:r>
+        <w:rPr>
+          <w:rFonts w:ascii="Times New Roman" w:hAnsi="Times New Roman" w:cs="Times New Roman"/>
+          <w:sz w:val="24"/>
+          <w:szCs w:val="24"/>
+          <w:lang w:val="en-US"/>
+        </w:rPr>
+        <w:t>:</w:t>
+      </w:r>
+      <w:r>
+        <w:rPr>
+          <w:rFonts w:ascii="Times New Roman" w:hAnsi="Times New Roman" w:cs="Times New Roman"/>
+          <w:sz w:val="24"/>
+          <w:szCs w:val="24"/>
+          <w:lang w:val="en-US"/>
+        </w:rPr>
+        <w:t xml:space="preserve"> http://www.eetimes.com/design/embedded/4024443/The-Goertzel-Algorithm</w:t>
+      </w:r>
+    </w:p>
+    <w:p>
+      <w:pPr>
+        <w:pStyle w:val="PargrafodaLista"/>
+        <w:numPr>
+          <w:ilvl w:val="0"/>
+          <w:numId w:val="7"/>
+        </w:numPr>
+        <w:rPr>
+          <w:rFonts w:ascii="Times New Roman" w:hAnsi="Times New Roman" w:cs="Times New Roman"/>
+          <w:sz w:val="24"/>
+          <w:szCs w:val="24"/>
+          <w:lang w:val="en-US"/>
+        </w:rPr>
+      </w:pPr>
+      <w:r>
+        <w:rPr>
+          <w:rFonts w:ascii="Times New Roman" w:hAnsi="Times New Roman" w:cs="Times New Roman"/>
+          <w:sz w:val="24"/>
+          <w:szCs w:val="24"/>
+          <w:lang w:val="en-US"/>
+        </w:rPr>
+        <w:tab/>
+      </w:r>
+      <w:r>
+        <w:rPr>
+          <w:rFonts w:ascii="Times New Roman" w:hAnsi="Times New Roman" w:cs="Times New Roman"/>
+          <w:b/>
+          <w:sz w:val="24"/>
+          <w:szCs w:val="24"/>
+          <w:lang w:val="en-US"/>
+        </w:rPr>
+        <w:t xml:space="preserve">Detecting CTCSS tones with </w:t>
+      </w:r>
+      <w:proofErr w:type="spellStart"/>
+      <w:r>
+        <w:rPr>
+          <w:rFonts w:ascii="Times New Roman" w:hAnsi="Times New Roman" w:cs="Times New Roman"/>
+          <w:b/>
+          <w:sz w:val="24"/>
+          <w:szCs w:val="24"/>
+          <w:lang w:val="en-US"/>
+        </w:rPr>
+        <w:t>Goertzel's</w:t>
+      </w:r>
+      <w:proofErr w:type="spellEnd"/>
+      <w:r>
+        <w:rPr>
+          <w:rFonts w:ascii="Times New Roman" w:hAnsi="Times New Roman" w:cs="Times New Roman"/>
+          <w:b/>
+          <w:sz w:val="24"/>
+          <w:szCs w:val="24"/>
+          <w:lang w:val="en-US"/>
+        </w:rPr>
+        <w:t xml:space="preserve"> algorithm</w:t>
+      </w:r>
+      <w:r>
+        <w:rPr>
+          <w:rFonts w:ascii="Times New Roman" w:hAnsi="Times New Roman" w:cs="Times New Roman"/>
+          <w:sz w:val="24"/>
+          <w:szCs w:val="24"/>
+          <w:lang w:val="en-US"/>
+        </w:rPr>
+        <w:t>:</w:t>
+      </w:r>
+      <w:r>
+        <w:rPr>
+          <w:rFonts w:ascii="Times New Roman" w:hAnsi="Times New Roman" w:cs="Times New Roman"/>
+          <w:sz w:val="24"/>
+          <w:szCs w:val="24"/>
+          <w:lang w:val="en-US"/>
         </w:rPr>
         <w:br/>
       </w:r>
-    </w:p>
-    <w:p>
-      <w:pPr>
-        <w:rPr>
-          <w:rFonts w:ascii="Times New Roman" w:hAnsi="Times New Roman" w:cs="Times New Roman"/>
-          <w:sz w:val="24"/>
-          <w:szCs w:val="24"/>
-        </w:rPr>
-      </w:pPr>
+      <w:r>
+        <w:rPr>
+          <w:rFonts w:ascii="Times New Roman" w:hAnsi="Times New Roman" w:cs="Times New Roman"/>
+          <w:sz w:val="24"/>
+          <w:szCs w:val="24"/>
+          <w:lang w:val="en-US"/>
+        </w:rPr>
+        <w:t>http://www.eetimes.com/design/embedded/4025660/Detecting-CTCSS-tones-with-Goertzel-s-algorithm</w:t>
+      </w:r>
+    </w:p>
+    <w:p>
+      <w:pPr>
+        <w:pStyle w:val="PargrafodaLista"/>
+        <w:numPr>
+          <w:ilvl w:val="0"/>
+          <w:numId w:val="7"/>
+        </w:numPr>
+        <w:rPr>
+          <w:rFonts w:ascii="Times New Roman" w:hAnsi="Times New Roman" w:cs="Times New Roman"/>
+          <w:sz w:val="24"/>
+          <w:szCs w:val="24"/>
+        </w:rPr>
+      </w:pPr>
+      <w:r>
+        <w:rPr>
+          <w:rFonts w:ascii="Times New Roman" w:hAnsi="Times New Roman" w:cs="Times New Roman"/>
+          <w:b/>
+          <w:sz w:val="24"/>
+          <w:szCs w:val="24"/>
+        </w:rPr>
+        <w:tab/>
+      </w:r>
+      <w:r>
+        <w:rPr>
+          <w:rFonts w:ascii="Times New Roman" w:hAnsi="Times New Roman" w:cs="Times New Roman"/>
+          <w:b/>
+          <w:sz w:val="24"/>
+          <w:szCs w:val="24"/>
+        </w:rPr>
+        <w:t xml:space="preserve">Goertzel </w:t>
+      </w:r>
+      <w:proofErr w:type="spellStart"/>
+      <w:r>
+        <w:rPr>
+          <w:rFonts w:ascii="Times New Roman" w:hAnsi="Times New Roman" w:cs="Times New Roman"/>
+          <w:b/>
+          <w:sz w:val="24"/>
+          <w:szCs w:val="24"/>
+        </w:rPr>
+        <w:t>Algorithm</w:t>
+      </w:r>
+      <w:proofErr w:type="spellEnd"/>
+      <w:r>
+        <w:rPr>
+          <w:rFonts w:ascii="Times New Roman" w:hAnsi="Times New Roman" w:cs="Times New Roman"/>
+          <w:sz w:val="24"/>
+          <w:szCs w:val="24"/>
+        </w:rPr>
+        <w:t>:</w:t>
+      </w:r>
+      <w:r>
+        <w:rPr>
+          <w:rFonts w:ascii="Times New Roman" w:hAnsi="Times New Roman" w:cs="Times New Roman"/>
+          <w:sz w:val="24"/>
+          <w:szCs w:val="24"/>
+        </w:rPr>
+        <w:br/>
+        <w:t xml:space="preserve">http://en.wikipedia.org/wiki/Goertzel_algorithm </w:t>
+      </w:r>
+    </w:p>
+    <w:p>
+      <w:pPr>
+        <w:pStyle w:val="PargrafodaLista"/>
+        <w:numPr>
+          <w:ilvl w:val="0"/>
+          <w:numId w:val="7"/>
+        </w:numPr>
+        <w:rPr>
+          <w:rFonts w:ascii="Times New Roman" w:hAnsi="Times New Roman" w:cs="Times New Roman"/>
+          <w:sz w:val="24"/>
+          <w:szCs w:val="24"/>
+        </w:rPr>
+      </w:pPr>
+      <w:r>
+        <w:rPr>
+          <w:rFonts w:ascii="Times New Roman" w:hAnsi="Times New Roman" w:cs="Times New Roman"/>
+          <w:b/>
+          <w:sz w:val="24"/>
+          <w:szCs w:val="24"/>
+        </w:rPr>
+        <w:tab/>
+      </w:r>
+      <w:r>
+        <w:rPr>
+          <w:rFonts w:ascii="Times New Roman" w:hAnsi="Times New Roman" w:cs="Times New Roman"/>
+          <w:b/>
+          <w:sz w:val="24"/>
+          <w:szCs w:val="24"/>
+        </w:rPr>
+        <w:t>Algoritmo de Goertzel:</w:t>
+      </w:r>
+      <w:r>
+        <w:rPr>
+          <w:rFonts w:ascii="Times New Roman" w:hAnsi="Times New Roman" w:cs="Times New Roman"/>
+          <w:sz w:val="24"/>
+          <w:szCs w:val="24"/>
+        </w:rPr>
+        <w:br/>
+      </w:r>
+      <w:r>
+        <w:rPr>
+          <w:rFonts w:ascii="Times New Roman" w:hAnsi="Times New Roman" w:cs="Times New Roman"/>
+          <w:sz w:val="24"/>
+          <w:szCs w:val="24"/>
+        </w:rPr>
+        <w:t>http://www.worldlingo.com/ma/enwiki/pt/Goertzel_algorithm</w:t>
+      </w:r>
+    </w:p>
+    <w:p>
+      <w:pPr>
+        <w:rPr>
+          <w:rFonts w:ascii="Times New Roman" w:hAnsi="Times New Roman" w:cs="Times New Roman"/>
+          <w:sz w:val="24"/>
+          <w:szCs w:val="24"/>
+        </w:rPr>
+      </w:pPr>
+      <w:r>
+        <w:rPr>
+          <w:rFonts w:ascii="Times New Roman" w:hAnsi="Times New Roman" w:cs="Times New Roman"/>
+          <w:sz w:val="24"/>
+          <w:szCs w:val="24"/>
+        </w:rPr>
+        <w:br/>
+      </w:r>
+    </w:p>
+    <w:p>
+      <w:pPr>
+        <w:rPr>
+          <w:rFonts w:ascii="Times New Roman" w:hAnsi="Times New Roman" w:cs="Times New Roman"/>
+          <w:noProof/>
+          <w:sz w:val="24"/>
+          <w:szCs w:val="24"/>
+          <w:lang w:eastAsia="pt-PT"/>
+        </w:rPr>
+      </w:pPr>
+    </w:p>
+    <w:p>
+      <w:pPr>
+        <w:rPr>
+          <w:rFonts w:ascii="Times New Roman" w:hAnsi="Times New Roman" w:cs="Times New Roman"/>
+          <w:noProof/>
+          <w:sz w:val="24"/>
+          <w:szCs w:val="24"/>
+          <w:lang w:eastAsia="pt-PT"/>
+        </w:rPr>
+      </w:pPr>
+    </w:p>
+    <w:p>
+      <w:pPr>
+        <w:rPr>
+          <w:rFonts w:ascii="Times New Roman" w:hAnsi="Times New Roman" w:cs="Times New Roman"/>
+          <w:noProof/>
+          <w:sz w:val="24"/>
+          <w:szCs w:val="24"/>
+          <w:lang w:eastAsia="pt-PT"/>
+        </w:rPr>
+      </w:pPr>
+    </w:p>
+    <w:p>
+      <w:pPr>
+        <w:rPr>
+          <w:rFonts w:ascii="Times New Roman" w:hAnsi="Times New Roman" w:cs="Times New Roman"/>
+          <w:noProof/>
+          <w:sz w:val="24"/>
+          <w:szCs w:val="24"/>
+          <w:lang w:eastAsia="pt-PT"/>
+        </w:rPr>
+      </w:pPr>
+    </w:p>
+    <w:p>
+      <w:pPr>
+        <w:rPr>
+          <w:rFonts w:ascii="Times New Roman" w:hAnsi="Times New Roman" w:cs="Times New Roman"/>
+          <w:noProof/>
+          <w:sz w:val="24"/>
+          <w:szCs w:val="24"/>
+          <w:lang w:eastAsia="pt-PT"/>
+        </w:rPr>
+      </w:pPr>
+    </w:p>
+    <w:p>
+      <w:pPr>
+        <w:rPr>
+          <w:rFonts w:ascii="Times New Roman" w:hAnsi="Times New Roman" w:cs="Times New Roman"/>
+          <w:noProof/>
+          <w:sz w:val="24"/>
+          <w:szCs w:val="24"/>
+          <w:lang w:eastAsia="pt-PT"/>
+        </w:rPr>
+      </w:pPr>
+    </w:p>
+    <w:p>
+      <w:pPr>
+        <w:rPr>
+          <w:rFonts w:ascii="Times New Roman" w:hAnsi="Times New Roman" w:cs="Times New Roman"/>
+          <w:noProof/>
+          <w:sz w:val="24"/>
+          <w:szCs w:val="24"/>
+          <w:lang w:eastAsia="pt-PT"/>
+        </w:rPr>
+      </w:pPr>
+      <w:r>
+        <w:rPr>
+          <w:rFonts w:ascii="Times New Roman" w:hAnsi="Times New Roman" w:cs="Times New Roman"/>
+          <w:noProof/>
+          <w:sz w:val="24"/>
+          <w:szCs w:val="24"/>
+          <w:lang w:eastAsia="pt-PT"/>
+        </w:rPr>
+        <w:br w:type="page"/>
+      </w:r>
+    </w:p>
+    <w:p>
+      <w:pPr>
+        <w:rPr>
+          <w:rFonts w:ascii="Times New Roman" w:hAnsi="Times New Roman" w:cs="Times New Roman"/>
+          <w:noProof/>
+          <w:sz w:val="24"/>
+          <w:szCs w:val="24"/>
+          <w:lang w:eastAsia="pt-PT"/>
+        </w:rPr>
+        <w:sectPr>
+          <w:pgSz w:w="11906" w:h="16838"/>
+          <w:pgMar w:top="1417" w:right="1701" w:bottom="1417" w:left="1701" w:header="708" w:footer="708" w:gutter="0"/>
+          <w:cols w:space="708"/>
+          <w:docGrid w:linePitch="360"/>
+        </w:sectPr>
+      </w:pPr>
+    </w:p>
+    <w:p>
+      <w:pPr>
+        <w:rPr>
+          <w:rFonts w:ascii="Times New Roman" w:hAnsi="Times New Roman" w:cs="Times New Roman"/>
+          <w:noProof/>
+          <w:sz w:val="24"/>
+          <w:szCs w:val="24"/>
+          <w:lang w:eastAsia="pt-PT"/>
+        </w:rPr>
+      </w:pPr>
+    </w:p>
+    <w:p>
+      <w:pPr>
+        <w:rPr>
+          <w:rFonts w:ascii="Times New Roman" w:hAnsi="Times New Roman" w:cs="Times New Roman"/>
+          <w:sz w:val="24"/>
+          <w:szCs w:val="24"/>
+        </w:rPr>
+      </w:pPr>
+      <w:r>
+        <w:rPr>
+          <w:rFonts w:ascii="Times New Roman" w:hAnsi="Times New Roman" w:cs="Times New Roman"/>
+          <w:noProof/>
+          <w:sz w:val="24"/>
+          <w:szCs w:val="24"/>
+          <w:lang w:eastAsia="pt-PT"/>
+        </w:rPr>
+        <w:drawing>
+          <wp:anchor distT="0" distB="0" distL="114300" distR="114300" simplePos="0" relativeHeight="251671552" behindDoc="1" locked="0" layoutInCell="1" allowOverlap="1">
+            <wp:simplePos x="0" y="0"/>
+            <wp:positionH relativeFrom="column">
+              <wp:posOffset>-786378</wp:posOffset>
+            </wp:positionH>
+            <wp:positionV relativeFrom="paragraph">
+              <wp:posOffset>4734</wp:posOffset>
+            </wp:positionV>
+            <wp:extent cx="10348108" cy="3336966"/>
+            <wp:effectExtent l="19050" t="0" r="0" b="0"/>
+            <wp:wrapNone/>
+            <wp:docPr id="4" name="Imagem 3"/>
+            <wp:cNvGraphicFramePr>
+              <a:graphicFrameLocks xmlns:a="http://schemas.openxmlformats.org/drawingml/2006/main" noChangeAspect="1"/>
+            </wp:cNvGraphicFramePr>
+            <a:graphic xmlns:a="http://schemas.openxmlformats.org/drawingml/2006/main">
+              <a:graphicData uri="http://schemas.openxmlformats.org/drawingml/2006/picture">
+                <pic:pic xmlns:pic="http://schemas.openxmlformats.org/drawingml/2006/picture">
+                  <pic:nvPicPr>
+                    <pic:cNvPr id="0" name="Picture 3"/>
+                    <pic:cNvPicPr>
+                      <a:picLocks noChangeAspect="1" noChangeArrowheads="1"/>
+                    </pic:cNvPicPr>
+                  </pic:nvPicPr>
+                  <pic:blipFill>
+                    <a:blip r:embed="rId9" cstate="print"/>
+                    <a:srcRect/>
+                    <a:stretch>
+                      <a:fillRect/>
+                    </a:stretch>
+                  </pic:blipFill>
+                  <pic:spPr bwMode="auto">
+                    <a:xfrm>
+                      <a:off x="0" y="0"/>
+                      <a:ext cx="10348108" cy="3336966"/>
+                    </a:xfrm>
+                    <a:prstGeom prst="rect">
+                      <a:avLst/>
+                    </a:prstGeom>
+                    <a:noFill/>
+                    <a:ln w="9525">
+                      <a:noFill/>
+                      <a:miter lim="800000"/>
+                      <a:headEnd/>
+                      <a:tailEnd/>
+                    </a:ln>
+                  </pic:spPr>
+                </pic:pic>
+              </a:graphicData>
+            </a:graphic>
+          </wp:anchor>
+        </w:drawing>
+      </w:r>
     </w:p>
     <w:sectPr>
-      <w:pgSz w:w="11906" w:h="16838"/>
-      <w:pgMar w:top="1417" w:right="1701" w:bottom="1417" w:left="1701" w:header="708" w:footer="708" w:gutter="0"/>
+      <w:pgSz w:w="16838" w:h="11906" w:orient="landscape"/>
+      <w:pgMar w:top="1701" w:right="1418" w:bottom="1701" w:left="1418" w:header="709" w:footer="709" w:gutter="0"/>
       <w:cols w:space="708"/>
       <w:docGrid w:linePitch="360"/>
     </w:sectPr>
@@ -2056,6 +2978,95 @@
       <w:rPr>
         <w:rFonts w:ascii="Wingdings" w:hAnsi="Wingdings" w:hint="default"/>
       </w:rPr>
+    </w:lvl>
+  </w:abstractNum>
+  <w:abstractNum w:abstractNumId="6">
+    <w:nsid w:val="7FB93229"/>
+    <w:multiLevelType w:val="hybridMultilevel"/>
+    <w:tmpl w:val="05283CFC"/>
+    <w:lvl w:ilvl="0" w:tplc="1012EB22">
+      <w:start w:val="1"/>
+      <w:numFmt w:val="decimal"/>
+      <w:lvlText w:val="[%1]"/>
+      <w:lvlJc w:val="left"/>
+      <w:pPr>
+        <w:ind w:left="720" w:hanging="360"/>
+      </w:pPr>
+      <w:rPr>
+        <w:rFonts w:hint="default"/>
+      </w:rPr>
+    </w:lvl>
+    <w:lvl w:ilvl="1" w:tplc="08160019" w:tentative="1">
+      <w:start w:val="1"/>
+      <w:numFmt w:val="lowerLetter"/>
+      <w:lvlText w:val="%2."/>
+      <w:lvlJc w:val="left"/>
+      <w:pPr>
+        <w:ind w:left="1440" w:hanging="360"/>
+      </w:pPr>
+    </w:lvl>
+    <w:lvl w:ilvl="2" w:tplc="0816001B" w:tentative="1">
+      <w:start w:val="1"/>
+      <w:numFmt w:val="lowerRoman"/>
+      <w:lvlText w:val="%3."/>
+      <w:lvlJc w:val="right"/>
+      <w:pPr>
+        <w:ind w:left="2160" w:hanging="180"/>
+      </w:pPr>
+    </w:lvl>
+    <w:lvl w:ilvl="3" w:tplc="0816000F" w:tentative="1">
+      <w:start w:val="1"/>
+      <w:numFmt w:val="decimal"/>
+      <w:lvlText w:val="%4."/>
+      <w:lvlJc w:val="left"/>
+      <w:pPr>
+        <w:ind w:left="2880" w:hanging="360"/>
+      </w:pPr>
+    </w:lvl>
+    <w:lvl w:ilvl="4" w:tplc="08160019" w:tentative="1">
+      <w:start w:val="1"/>
+      <w:numFmt w:val="lowerLetter"/>
+      <w:lvlText w:val="%5."/>
+      <w:lvlJc w:val="left"/>
+      <w:pPr>
+        <w:ind w:left="3600" w:hanging="360"/>
+      </w:pPr>
+    </w:lvl>
+    <w:lvl w:ilvl="5" w:tplc="0816001B" w:tentative="1">
+      <w:start w:val="1"/>
+      <w:numFmt w:val="lowerRoman"/>
+      <w:lvlText w:val="%6."/>
+      <w:lvlJc w:val="right"/>
+      <w:pPr>
+        <w:ind w:left="4320" w:hanging="180"/>
+      </w:pPr>
+    </w:lvl>
+    <w:lvl w:ilvl="6" w:tplc="0816000F" w:tentative="1">
+      <w:start w:val="1"/>
+      <w:numFmt w:val="decimal"/>
+      <w:lvlText w:val="%7."/>
+      <w:lvlJc w:val="left"/>
+      <w:pPr>
+        <w:ind w:left="5040" w:hanging="360"/>
+      </w:pPr>
+    </w:lvl>
+    <w:lvl w:ilvl="7" w:tplc="08160019" w:tentative="1">
+      <w:start w:val="1"/>
+      <w:numFmt w:val="lowerLetter"/>
+      <w:lvlText w:val="%8."/>
+      <w:lvlJc w:val="left"/>
+      <w:pPr>
+        <w:ind w:left="5760" w:hanging="360"/>
+      </w:pPr>
+    </w:lvl>
+    <w:lvl w:ilvl="8" w:tplc="0816001B" w:tentative="1">
+      <w:start w:val="1"/>
+      <w:numFmt w:val="lowerRoman"/>
+      <w:lvlText w:val="%9."/>
+      <w:lvlJc w:val="right"/>
+      <w:pPr>
+        <w:ind w:left="6480" w:hanging="180"/>
+      </w:pPr>
     </w:lvl>
   </w:abstractNum>
   <w:num w:numId="1">
@@ -2075,6 +3086,9 @@
   </w:num>
   <w:num w:numId="6">
     <w:abstractNumId w:val="4"/>
+  </w:num>
+  <w:num w:numId="7">
+    <w:abstractNumId w:val="6"/>
   </w:num>
 </w:numbering>
 </file>
@@ -2646,4 +3660,16 @@
   <a:objectDefaults/>
   <a:extraClrSchemeLst/>
 </a:theme>
+</file>
+
+<file path=customXml/item1.xml><?xml version="1.0" encoding="utf-8"?>
+<b:Sources xmlns:b="http://schemas.openxmlformats.org/officeDocument/2006/bibliography" xmlns="http://schemas.openxmlformats.org/officeDocument/2006/bibliography" SelectedStyle="\APA.XSL" StyleName="APA"/>
+</file>
+
+<file path=customXml/itemProps1.xml><?xml version="1.0" encoding="utf-8"?>
+<ds:datastoreItem xmlns:ds="http://schemas.openxmlformats.org/officeDocument/2006/customXml" ds:itemID="{69E7778D-4D69-4ABC-86D7-8AA5FBF325F9}">
+  <ds:schemaRefs>
+    <ds:schemaRef ds:uri="http://schemas.openxmlformats.org/officeDocument/2006/bibliography"/>
+  </ds:schemaRefs>
+</ds:datastoreItem>
 </file>
</xml_diff>

<commit_message>
Finalização da proposta de Projecto
</commit_message>
<xml_diff>
--- a/docs/pp3183132466.docx
+++ b/docs/pp3183132466.docx
@@ -570,6 +570,8 @@
     </w:p>
     <w:p>
       <w:pPr>
+        <w:spacing w:line="360" w:lineRule="auto"/>
+        <w:jc w:val="both"/>
         <w:rPr>
           <w:rFonts w:ascii="Times New Roman" w:hAnsi="Times New Roman" w:cs="Times New Roman"/>
           <w:sz w:val="24"/>
@@ -674,6 +676,8 @@
         <w:tabs>
           <w:tab w:val="left" w:pos="1591"/>
         </w:tabs>
+        <w:spacing w:line="360" w:lineRule="auto"/>
+        <w:jc w:val="both"/>
         <w:rPr>
           <w:rFonts w:ascii="Times New Roman" w:hAnsi="Times New Roman" w:cs="Times New Roman"/>
           <w:b/>
@@ -702,12 +706,22 @@
     </w:p>
     <w:p>
       <w:pPr>
-        <w:rPr>
-          <w:rFonts w:ascii="Times New Roman" w:hAnsi="Times New Roman" w:cs="Times New Roman"/>
-          <w:sz w:val="24"/>
-          <w:szCs w:val="24"/>
-        </w:rPr>
-      </w:pPr>
+        <w:spacing w:line="360" w:lineRule="auto"/>
+        <w:jc w:val="both"/>
+        <w:rPr>
+          <w:rFonts w:ascii="Times New Roman" w:hAnsi="Times New Roman" w:cs="Times New Roman"/>
+          <w:sz w:val="24"/>
+          <w:szCs w:val="24"/>
+        </w:rPr>
+      </w:pPr>
+      <w:r>
+        <w:rPr>
+          <w:rFonts w:ascii="Times New Roman" w:hAnsi="Times New Roman" w:cs="Times New Roman"/>
+          <w:sz w:val="24"/>
+          <w:szCs w:val="24"/>
+        </w:rPr>
+        <w:tab/>
+      </w:r>
       <w:r>
         <w:rPr>
           <w:rFonts w:ascii="Times New Roman" w:hAnsi="Times New Roman" w:cs="Times New Roman"/>
@@ -767,12 +781,22 @@
     </w:p>
     <w:p>
       <w:pPr>
-        <w:rPr>
-          <w:rFonts w:ascii="Times New Roman" w:hAnsi="Times New Roman" w:cs="Times New Roman"/>
-          <w:sz w:val="24"/>
-          <w:szCs w:val="24"/>
-        </w:rPr>
-      </w:pPr>
+        <w:spacing w:line="360" w:lineRule="auto"/>
+        <w:jc w:val="both"/>
+        <w:rPr>
+          <w:rFonts w:ascii="Times New Roman" w:hAnsi="Times New Roman" w:cs="Times New Roman"/>
+          <w:sz w:val="24"/>
+          <w:szCs w:val="24"/>
+        </w:rPr>
+      </w:pPr>
+      <w:r>
+        <w:rPr>
+          <w:rFonts w:ascii="Times New Roman" w:hAnsi="Times New Roman" w:cs="Times New Roman"/>
+          <w:sz w:val="24"/>
+          <w:szCs w:val="24"/>
+        </w:rPr>
+        <w:tab/>
+      </w:r>
       <w:r>
         <w:rPr>
           <w:rFonts w:ascii="Times New Roman" w:hAnsi="Times New Roman" w:cs="Times New Roman"/>
@@ -801,7 +825,9 @@
     </w:p>
     <w:p>
       <w:pPr>
+        <w:spacing w:line="360" w:lineRule="auto"/>
         <w:ind w:left="708" w:hanging="708"/>
+        <w:jc w:val="both"/>
         <w:rPr>
           <w:rFonts w:ascii="Times New Roman" w:hAnsi="Times New Roman" w:cs="Times New Roman"/>
           <w:b/>
@@ -821,6 +847,8 @@
     </w:p>
     <w:p>
       <w:pPr>
+        <w:spacing w:line="360" w:lineRule="auto"/>
+        <w:jc w:val="both"/>
         <w:rPr>
           <w:rFonts w:ascii="Times New Roman" w:hAnsi="Times New Roman" w:cs="Times New Roman"/>
           <w:sz w:val="24"/>
@@ -834,6 +862,15 @@
           <w:sz w:val="24"/>
           <w:szCs w:val="24"/>
         </w:rPr>
+        <w:tab/>
+      </w:r>
+      <w:r>
+        <w:rPr>
+          <w:rFonts w:ascii="Times New Roman" w:hAnsi="Times New Roman" w:cs="Times New Roman"/>
+          <w:i/>
+          <w:sz w:val="24"/>
+          <w:szCs w:val="24"/>
+        </w:rPr>
         <w:t>O Maestro</w:t>
       </w:r>
       <w:r>
@@ -1004,6 +1041,8 @@
     </w:p>
     <w:p>
       <w:pPr>
+        <w:spacing w:line="360" w:lineRule="auto"/>
+        <w:jc w:val="both"/>
         <w:rPr>
           <w:rFonts w:ascii="Times New Roman" w:hAnsi="Times New Roman" w:cs="Times New Roman"/>
           <w:b/>
@@ -1023,6 +1062,8 @@
     </w:p>
     <w:p>
       <w:pPr>
+        <w:spacing w:line="360" w:lineRule="auto"/>
+        <w:jc w:val="both"/>
         <w:rPr>
           <w:rFonts w:ascii="Times New Roman" w:hAnsi="Times New Roman" w:cs="Times New Roman"/>
           <w:sz w:val="24"/>
@@ -1045,6 +1086,8 @@
           <w:ilvl w:val="0"/>
           <w:numId w:val="4"/>
         </w:numPr>
+        <w:spacing w:line="360" w:lineRule="auto"/>
+        <w:jc w:val="both"/>
         <w:rPr>
           <w:rFonts w:ascii="Times New Roman" w:hAnsi="Times New Roman" w:cs="Times New Roman"/>
           <w:sz w:val="24"/>
@@ -1083,6 +1126,8 @@
           <w:ilvl w:val="1"/>
           <w:numId w:val="4"/>
         </w:numPr>
+        <w:spacing w:line="360" w:lineRule="auto"/>
+        <w:jc w:val="both"/>
         <w:rPr>
           <w:rFonts w:ascii="Times New Roman" w:hAnsi="Times New Roman" w:cs="Times New Roman"/>
           <w:sz w:val="24"/>
@@ -1105,6 +1150,8 @@
           <w:ilvl w:val="0"/>
           <w:numId w:val="4"/>
         </w:numPr>
+        <w:spacing w:line="360" w:lineRule="auto"/>
+        <w:jc w:val="both"/>
         <w:rPr>
           <w:rFonts w:ascii="Times New Roman" w:hAnsi="Times New Roman" w:cs="Times New Roman"/>
           <w:sz w:val="24"/>
@@ -1127,6 +1174,8 @@
           <w:ilvl w:val="1"/>
           <w:numId w:val="4"/>
         </w:numPr>
+        <w:spacing w:line="360" w:lineRule="auto"/>
+        <w:jc w:val="both"/>
         <w:rPr>
           <w:rFonts w:ascii="Times New Roman" w:hAnsi="Times New Roman" w:cs="Times New Roman"/>
           <w:sz w:val="24"/>
@@ -1149,6 +1198,8 @@
           <w:ilvl w:val="1"/>
           <w:numId w:val="4"/>
         </w:numPr>
+        <w:spacing w:line="360" w:lineRule="auto"/>
+        <w:jc w:val="both"/>
         <w:rPr>
           <w:rFonts w:ascii="Times New Roman" w:hAnsi="Times New Roman" w:cs="Times New Roman"/>
           <w:sz w:val="24"/>
@@ -1171,6 +1222,8 @@
           <w:ilvl w:val="0"/>
           <w:numId w:val="4"/>
         </w:numPr>
+        <w:spacing w:line="360" w:lineRule="auto"/>
+        <w:jc w:val="both"/>
         <w:rPr>
           <w:rFonts w:ascii="Times New Roman" w:hAnsi="Times New Roman" w:cs="Times New Roman"/>
           <w:sz w:val="24"/>
@@ -1193,6 +1246,8 @@
           <w:ilvl w:val="1"/>
           <w:numId w:val="4"/>
         </w:numPr>
+        <w:spacing w:line="360" w:lineRule="auto"/>
+        <w:jc w:val="both"/>
         <w:rPr>
           <w:rFonts w:ascii="Times New Roman" w:hAnsi="Times New Roman" w:cs="Times New Roman"/>
           <w:sz w:val="24"/>
@@ -1210,6 +1265,8 @@
     </w:p>
     <w:p>
       <w:pPr>
+        <w:spacing w:line="360" w:lineRule="auto"/>
+        <w:jc w:val="both"/>
         <w:rPr>
           <w:rFonts w:ascii="Times New Roman" w:hAnsi="Times New Roman" w:cs="Times New Roman"/>
           <w:b/>
@@ -1229,12 +1286,22 @@
     </w:p>
     <w:p>
       <w:pPr>
-        <w:rPr>
-          <w:rFonts w:ascii="Times New Roman" w:hAnsi="Times New Roman" w:cs="Times New Roman"/>
-          <w:sz w:val="24"/>
-          <w:szCs w:val="24"/>
-        </w:rPr>
-      </w:pPr>
+        <w:spacing w:line="360" w:lineRule="auto"/>
+        <w:jc w:val="both"/>
+        <w:rPr>
+          <w:rFonts w:ascii="Times New Roman" w:hAnsi="Times New Roman" w:cs="Times New Roman"/>
+          <w:sz w:val="24"/>
+          <w:szCs w:val="24"/>
+        </w:rPr>
+      </w:pPr>
+      <w:r>
+        <w:rPr>
+          <w:rFonts w:ascii="Times New Roman" w:hAnsi="Times New Roman" w:cs="Times New Roman"/>
+          <w:sz w:val="24"/>
+          <w:szCs w:val="24"/>
+        </w:rPr>
+        <w:tab/>
+      </w:r>
       <w:r>
         <w:rPr>
           <w:rFonts w:ascii="Times New Roman" w:hAnsi="Times New Roman" w:cs="Times New Roman"/>
@@ -1271,6 +1338,8 @@
     </w:p>
     <w:p>
       <w:pPr>
+        <w:spacing w:line="360" w:lineRule="auto"/>
+        <w:jc w:val="both"/>
         <w:rPr>
           <w:rFonts w:ascii="Times New Roman" w:hAnsi="Times New Roman" w:cs="Times New Roman"/>
           <w:b/>
@@ -1285,17 +1354,28 @@
           <w:sz w:val="24"/>
           <w:szCs w:val="24"/>
         </w:rPr>
+        <w:lastRenderedPageBreak/>
         <w:t>Processamento do som</w:t>
       </w:r>
     </w:p>
     <w:p>
       <w:pPr>
-        <w:rPr>
-          <w:rFonts w:ascii="Times New Roman" w:hAnsi="Times New Roman" w:cs="Times New Roman"/>
-          <w:sz w:val="24"/>
-          <w:szCs w:val="24"/>
-        </w:rPr>
-      </w:pPr>
+        <w:spacing w:line="360" w:lineRule="auto"/>
+        <w:jc w:val="both"/>
+        <w:rPr>
+          <w:rFonts w:ascii="Times New Roman" w:hAnsi="Times New Roman" w:cs="Times New Roman"/>
+          <w:sz w:val="24"/>
+          <w:szCs w:val="24"/>
+        </w:rPr>
+      </w:pPr>
+      <w:r>
+        <w:rPr>
+          <w:rFonts w:ascii="Times New Roman" w:hAnsi="Times New Roman" w:cs="Times New Roman"/>
+          <w:sz w:val="24"/>
+          <w:szCs w:val="24"/>
+        </w:rPr>
+        <w:tab/>
+      </w:r>
       <w:r>
         <w:rPr>
           <w:rFonts w:ascii="Times New Roman" w:hAnsi="Times New Roman" w:cs="Times New Roman"/>
@@ -1312,6 +1392,8 @@
           <w:ilvl w:val="0"/>
           <w:numId w:val="5"/>
         </w:numPr>
+        <w:spacing w:line="360" w:lineRule="auto"/>
+        <w:jc w:val="both"/>
         <w:rPr>
           <w:rFonts w:ascii="Times New Roman" w:hAnsi="Times New Roman" w:cs="Times New Roman"/>
           <w:sz w:val="24"/>
@@ -1406,6 +1488,8 @@
           <w:ilvl w:val="0"/>
           <w:numId w:val="5"/>
         </w:numPr>
+        <w:spacing w:line="360" w:lineRule="auto"/>
+        <w:jc w:val="both"/>
         <w:rPr>
           <w:rFonts w:ascii="Times New Roman" w:hAnsi="Times New Roman" w:cs="Times New Roman"/>
           <w:sz w:val="24"/>
@@ -1456,19 +1540,20 @@
           <w:ilvl w:val="0"/>
           <w:numId w:val="5"/>
         </w:numPr>
-        <w:rPr>
-          <w:rFonts w:ascii="Times New Roman" w:hAnsi="Times New Roman" w:cs="Times New Roman"/>
-          <w:sz w:val="24"/>
-          <w:szCs w:val="24"/>
-        </w:rPr>
-      </w:pPr>
-      <w:r>
-        <w:rPr>
-          <w:rFonts w:ascii="Times New Roman" w:hAnsi="Times New Roman" w:cs="Times New Roman"/>
-          <w:sz w:val="24"/>
-          <w:szCs w:val="24"/>
-        </w:rPr>
-        <w:lastRenderedPageBreak/>
+        <w:spacing w:line="360" w:lineRule="auto"/>
+        <w:jc w:val="both"/>
+        <w:rPr>
+          <w:rFonts w:ascii="Times New Roman" w:hAnsi="Times New Roman" w:cs="Times New Roman"/>
+          <w:sz w:val="24"/>
+          <w:szCs w:val="24"/>
+        </w:rPr>
+      </w:pPr>
+      <w:r>
+        <w:rPr>
+          <w:rFonts w:ascii="Times New Roman" w:hAnsi="Times New Roman" w:cs="Times New Roman"/>
+          <w:sz w:val="24"/>
+          <w:szCs w:val="24"/>
+        </w:rPr>
         <w:t>O algoritmo deverá ser paralisável, ou seja, deverá ser possível para uma dada amostra verificar a presença de várias notas musicais em simultâneo.</w:t>
       </w:r>
     </w:p>
@@ -1479,6 +1564,8 @@
           <w:ilvl w:val="0"/>
           <w:numId w:val="5"/>
         </w:numPr>
+        <w:spacing w:line="360" w:lineRule="auto"/>
+        <w:jc w:val="both"/>
         <w:rPr>
           <w:rFonts w:ascii="Times New Roman" w:hAnsi="Times New Roman" w:cs="Times New Roman"/>
           <w:sz w:val="24"/>
@@ -1496,6 +1583,8 @@
     </w:p>
     <w:p>
       <w:pPr>
+        <w:spacing w:line="360" w:lineRule="auto"/>
+        <w:jc w:val="both"/>
         <w:rPr>
           <w:rFonts w:ascii="Times New Roman" w:hAnsi="Times New Roman" w:cs="Times New Roman"/>
           <w:sz w:val="24"/>
@@ -1513,15 +1602,8 @@
     </w:p>
     <w:p>
       <w:pPr>
-        <w:rPr>
-          <w:rFonts w:ascii="Times New Roman" w:hAnsi="Times New Roman" w:cs="Times New Roman"/>
-          <w:sz w:val="24"/>
-          <w:szCs w:val="24"/>
-        </w:rPr>
-      </w:pPr>
-    </w:p>
-    <w:p>
-      <w:pPr>
+        <w:spacing w:line="360" w:lineRule="auto"/>
+        <w:jc w:val="both"/>
         <w:rPr>
           <w:rFonts w:ascii="Times New Roman" w:hAnsi="Times New Roman" w:cs="Times New Roman"/>
           <w:b/>
@@ -1546,6 +1628,8 @@
           <w:ilvl w:val="0"/>
           <w:numId w:val="6"/>
         </w:numPr>
+        <w:spacing w:line="360" w:lineRule="auto"/>
+        <w:jc w:val="both"/>
         <w:rPr>
           <w:rFonts w:ascii="Times New Roman" w:hAnsi="Times New Roman" w:cs="Times New Roman"/>
           <w:sz w:val="24"/>
@@ -1584,6 +1668,8 @@
           <w:ilvl w:val="0"/>
           <w:numId w:val="6"/>
         </w:numPr>
+        <w:spacing w:line="360" w:lineRule="auto"/>
+        <w:jc w:val="both"/>
         <w:rPr>
           <w:rFonts w:ascii="Times New Roman" w:hAnsi="Times New Roman" w:cs="Times New Roman"/>
           <w:sz w:val="24"/>
@@ -1663,6 +1749,8 @@
           <w:ilvl w:val="0"/>
           <w:numId w:val="6"/>
         </w:numPr>
+        <w:spacing w:line="360" w:lineRule="auto"/>
+        <w:jc w:val="both"/>
         <w:rPr>
           <w:rFonts w:ascii="Times New Roman" w:hAnsi="Times New Roman" w:cs="Times New Roman"/>
           <w:sz w:val="24"/>
@@ -1726,6 +1814,8 @@
           <w:ilvl w:val="0"/>
           <w:numId w:val="6"/>
         </w:numPr>
+        <w:spacing w:line="360" w:lineRule="auto"/>
+        <w:jc w:val="both"/>
         <w:rPr>
           <w:rFonts w:ascii="Times New Roman" w:hAnsi="Times New Roman" w:cs="Times New Roman"/>
           <w:sz w:val="24"/>
@@ -1743,24 +1833,8 @@
     </w:p>
     <w:p>
       <w:pPr>
-        <w:rPr>
-          <w:rFonts w:ascii="Times New Roman" w:hAnsi="Times New Roman" w:cs="Times New Roman"/>
-          <w:sz w:val="24"/>
-          <w:szCs w:val="24"/>
-        </w:rPr>
-      </w:pPr>
-    </w:p>
-    <w:p>
-      <w:pPr>
-        <w:rPr>
-          <w:rFonts w:ascii="Times New Roman" w:hAnsi="Times New Roman" w:cs="Times New Roman"/>
-          <w:sz w:val="24"/>
-          <w:szCs w:val="24"/>
-        </w:rPr>
-      </w:pPr>
-    </w:p>
-    <w:p>
-      <w:pPr>
+        <w:spacing w:line="360" w:lineRule="auto"/>
+        <w:jc w:val="both"/>
         <w:rPr>
           <w:rFonts w:ascii="Times New Roman" w:hAnsi="Times New Roman" w:cs="Times New Roman"/>
           <w:b/>
@@ -1802,6 +1876,8 @@
           <w:ilvl w:val="0"/>
           <w:numId w:val="7"/>
         </w:numPr>
+        <w:spacing w:line="360" w:lineRule="auto"/>
+        <w:jc w:val="both"/>
         <w:rPr>
           <w:rFonts w:ascii="Times New Roman" w:hAnsi="Times New Roman" w:cs="Times New Roman"/>
           <w:sz w:val="24"/>
@@ -1814,6 +1890,7 @@
           <w:rFonts w:ascii="Times New Roman" w:hAnsi="Times New Roman" w:cs="Times New Roman"/>
           <w:sz w:val="24"/>
           <w:szCs w:val="24"/>
+          <w:lang w:val="en-US"/>
         </w:rPr>
         <w:tab/>
       </w:r>
@@ -1825,25 +1902,69 @@
           <w:szCs w:val="24"/>
           <w:lang w:val="en-US"/>
         </w:rPr>
-        <w:t>The Goertzel Algorithm</w:t>
-      </w:r>
-      <w:r>
-        <w:rPr>
-          <w:rFonts w:ascii="Times New Roman" w:hAnsi="Times New Roman" w:cs="Times New Roman"/>
+        <w:t xml:space="preserve">The </w:t>
+      </w:r>
+      <w:proofErr w:type="spellStart"/>
+      <w:r>
+        <w:rPr>
+          <w:rFonts w:ascii="Times New Roman" w:hAnsi="Times New Roman" w:cs="Times New Roman"/>
+          <w:b/>
           <w:sz w:val="24"/>
           <w:szCs w:val="24"/>
           <w:lang w:val="en-US"/>
         </w:rPr>
+        <w:t>Goertzel</w:t>
+      </w:r>
+      <w:proofErr w:type="spellEnd"/>
+      <w:r>
+        <w:rPr>
+          <w:rFonts w:ascii="Times New Roman" w:hAnsi="Times New Roman" w:cs="Times New Roman"/>
+          <w:b/>
+          <w:sz w:val="24"/>
+          <w:szCs w:val="24"/>
+          <w:lang w:val="en-US"/>
+        </w:rPr>
+        <w:t xml:space="preserve"> Algorithm</w:t>
+      </w:r>
+      <w:r>
+        <w:rPr>
+          <w:rFonts w:ascii="Times New Roman" w:hAnsi="Times New Roman" w:cs="Times New Roman"/>
+          <w:sz w:val="24"/>
+          <w:szCs w:val="24"/>
+          <w:lang w:val="en-US"/>
+        </w:rPr>
         <w:t>:</w:t>
       </w:r>
-      <w:r>
+    </w:p>
+    <w:p>
+      <w:pPr>
+        <w:pStyle w:val="PargrafodaLista"/>
+        <w:spacing w:line="360" w:lineRule="auto"/>
+        <w:jc w:val="both"/>
         <w:rPr>
           <w:rFonts w:ascii="Times New Roman" w:hAnsi="Times New Roman" w:cs="Times New Roman"/>
           <w:sz w:val="24"/>
           <w:szCs w:val="24"/>
           <w:lang w:val="en-US"/>
         </w:rPr>
-        <w:t xml:space="preserve"> http://www.eetimes.com/design/embedded/4024443/The-Goertzel-Algorithm</w:t>
+      </w:pPr>
+      <w:r>
+        <w:rPr>
+          <w:rFonts w:ascii="Times New Roman" w:hAnsi="Times New Roman" w:cs="Times New Roman"/>
+          <w:sz w:val="24"/>
+          <w:szCs w:val="24"/>
+          <w:lang w:val="en-US"/>
+        </w:rPr>
+        <w:tab/>
+      </w:r>
+      <w:r>
+        <w:rPr>
+          <w:rFonts w:ascii="Times New Roman" w:hAnsi="Times New Roman" w:cs="Times New Roman"/>
+          <w:sz w:val="24"/>
+          <w:szCs w:val="24"/>
+          <w:lang w:val="en-US"/>
+        </w:rPr>
+        <w:t>http://www.eetimes.com/design/embedded/4024443/The-Goertzel-Algorithm</w:t>
       </w:r>
     </w:p>
     <w:p>
@@ -1853,6 +1974,8 @@
           <w:ilvl w:val="0"/>
           <w:numId w:val="7"/>
         </w:numPr>
+        <w:spacing w:line="360" w:lineRule="auto"/>
+        <w:jc w:val="both"/>
         <w:rPr>
           <w:rFonts w:ascii="Times New Roman" w:hAnsi="Times New Roman" w:cs="Times New Roman"/>
           <w:sz w:val="24"/>
@@ -1910,14 +2033,27 @@
         </w:rPr>
         <w:t>:</w:t>
       </w:r>
-      <w:r>
+    </w:p>
+    <w:p>
+      <w:pPr>
+        <w:pStyle w:val="PargrafodaLista"/>
+        <w:spacing w:line="360" w:lineRule="auto"/>
+        <w:jc w:val="both"/>
         <w:rPr>
           <w:rFonts w:ascii="Times New Roman" w:hAnsi="Times New Roman" w:cs="Times New Roman"/>
           <w:sz w:val="24"/>
           <w:szCs w:val="24"/>
           <w:lang w:val="en-US"/>
         </w:rPr>
-        <w:br/>
+      </w:pPr>
+      <w:r>
+        <w:rPr>
+          <w:rFonts w:ascii="Times New Roman" w:hAnsi="Times New Roman" w:cs="Times New Roman"/>
+          <w:sz w:val="24"/>
+          <w:szCs w:val="24"/>
+          <w:lang w:val="en-US"/>
+        </w:rPr>
+        <w:tab/>
       </w:r>
       <w:r>
         <w:rPr>
@@ -1936,6 +2072,8 @@
           <w:ilvl w:val="0"/>
           <w:numId w:val="7"/>
         </w:numPr>
+        <w:spacing w:line="360" w:lineRule="auto"/>
+        <w:jc w:val="both"/>
         <w:rPr>
           <w:rFonts w:ascii="Times New Roman" w:hAnsi="Times New Roman" w:cs="Times New Roman"/>
           <w:sz w:val="24"/>
@@ -1948,9 +2086,11 @@
           <w:b/>
           <w:sz w:val="24"/>
           <w:szCs w:val="24"/>
+          <w:lang w:val="en-US"/>
         </w:rPr>
         <w:tab/>
       </w:r>
+      <w:proofErr w:type="spellStart"/>
       <w:r>
         <w:rPr>
           <w:rFonts w:ascii="Times New Roman" w:hAnsi="Times New Roman" w:cs="Times New Roman"/>
@@ -1958,7 +2098,17 @@
           <w:sz w:val="24"/>
           <w:szCs w:val="24"/>
         </w:rPr>
-        <w:t xml:space="preserve">Goertzel </w:t>
+        <w:t>Goertzel</w:t>
+      </w:r>
+      <w:proofErr w:type="spellEnd"/>
+      <w:r>
+        <w:rPr>
+          <w:rFonts w:ascii="Times New Roman" w:hAnsi="Times New Roman" w:cs="Times New Roman"/>
+          <w:b/>
+          <w:sz w:val="24"/>
+          <w:szCs w:val="24"/>
+        </w:rPr>
+        <w:t xml:space="preserve"> </w:t>
       </w:r>
       <w:proofErr w:type="spellStart"/>
       <w:r>
@@ -1970,22 +2120,41 @@
         </w:rPr>
         <w:t>Algorithm</w:t>
       </w:r>
+      <w:r>
+        <w:rPr>
+          <w:rFonts w:ascii="Times New Roman" w:hAnsi="Times New Roman" w:cs="Times New Roman"/>
+          <w:sz w:val="24"/>
+          <w:szCs w:val="24"/>
+        </w:rPr>
+        <w:t>:</w:t>
+      </w:r>
       <w:proofErr w:type="spellEnd"/>
-      <w:r>
-        <w:rPr>
-          <w:rFonts w:ascii="Times New Roman" w:hAnsi="Times New Roman" w:cs="Times New Roman"/>
-          <w:sz w:val="24"/>
-          <w:szCs w:val="24"/>
-        </w:rPr>
-        <w:t>:</w:t>
-      </w:r>
-      <w:r>
-        <w:rPr>
-          <w:rFonts w:ascii="Times New Roman" w:hAnsi="Times New Roman" w:cs="Times New Roman"/>
-          <w:sz w:val="24"/>
-          <w:szCs w:val="24"/>
-        </w:rPr>
-        <w:br/>
+    </w:p>
+    <w:p>
+      <w:pPr>
+        <w:pStyle w:val="PargrafodaLista"/>
+        <w:spacing w:line="360" w:lineRule="auto"/>
+        <w:jc w:val="both"/>
+        <w:rPr>
+          <w:rFonts w:ascii="Times New Roman" w:hAnsi="Times New Roman" w:cs="Times New Roman"/>
+          <w:sz w:val="24"/>
+          <w:szCs w:val="24"/>
+        </w:rPr>
+      </w:pPr>
+      <w:r>
+        <w:rPr>
+          <w:rFonts w:ascii="Times New Roman" w:hAnsi="Times New Roman" w:cs="Times New Roman"/>
+          <w:sz w:val="24"/>
+          <w:szCs w:val="24"/>
+        </w:rPr>
+        <w:tab/>
+      </w:r>
+      <w:r>
+        <w:rPr>
+          <w:rFonts w:ascii="Times New Roman" w:hAnsi="Times New Roman" w:cs="Times New Roman"/>
+          <w:sz w:val="24"/>
+          <w:szCs w:val="24"/>
+        </w:rPr>
         <w:t xml:space="preserve">http://en.wikipedia.org/wiki/Goertzel_algorithm </w:t>
       </w:r>
     </w:p>
@@ -1996,6 +2165,8 @@
           <w:ilvl w:val="0"/>
           <w:numId w:val="7"/>
         </w:numPr>
+        <w:spacing w:line="360" w:lineRule="auto"/>
+        <w:jc w:val="both"/>
         <w:rPr>
           <w:rFonts w:ascii="Times New Roman" w:hAnsi="Times New Roman" w:cs="Times New Roman"/>
           <w:sz w:val="24"/>
@@ -2018,15 +2189,47 @@
           <w:sz w:val="24"/>
           <w:szCs w:val="24"/>
         </w:rPr>
-        <w:t>Algoritmo de Goertzel:</w:t>
-      </w:r>
-      <w:r>
-        <w:rPr>
-          <w:rFonts w:ascii="Times New Roman" w:hAnsi="Times New Roman" w:cs="Times New Roman"/>
-          <w:sz w:val="24"/>
-          <w:szCs w:val="24"/>
-        </w:rPr>
-        <w:br/>
+        <w:t xml:space="preserve">Algoritmo de </w:t>
+      </w:r>
+      <w:proofErr w:type="spellStart"/>
+      <w:r>
+        <w:rPr>
+          <w:rFonts w:ascii="Times New Roman" w:hAnsi="Times New Roman" w:cs="Times New Roman"/>
+          <w:b/>
+          <w:sz w:val="24"/>
+          <w:szCs w:val="24"/>
+        </w:rPr>
+        <w:t>Goertzel</w:t>
+      </w:r>
+      <w:proofErr w:type="spellEnd"/>
+      <w:r>
+        <w:rPr>
+          <w:rFonts w:ascii="Times New Roman" w:hAnsi="Times New Roman" w:cs="Times New Roman"/>
+          <w:b/>
+          <w:sz w:val="24"/>
+          <w:szCs w:val="24"/>
+        </w:rPr>
+        <w:t>:</w:t>
+      </w:r>
+    </w:p>
+    <w:p>
+      <w:pPr>
+        <w:pStyle w:val="PargrafodaLista"/>
+        <w:spacing w:line="360" w:lineRule="auto"/>
+        <w:jc w:val="both"/>
+        <w:rPr>
+          <w:rFonts w:ascii="Times New Roman" w:hAnsi="Times New Roman" w:cs="Times New Roman"/>
+          <w:sz w:val="24"/>
+          <w:szCs w:val="24"/>
+        </w:rPr>
+      </w:pPr>
+      <w:r>
+        <w:rPr>
+          <w:rFonts w:ascii="Times New Roman" w:hAnsi="Times New Roman" w:cs="Times New Roman"/>
+          <w:sz w:val="24"/>
+          <w:szCs w:val="24"/>
+        </w:rPr>
+        <w:tab/>
       </w:r>
       <w:r>
         <w:rPr>
@@ -2035,110 +2238,6 @@
           <w:szCs w:val="24"/>
         </w:rPr>
         <w:t>http://www.worldlingo.com/ma/enwiki/pt/Goertzel_algorithm</w:t>
-      </w:r>
-    </w:p>
-    <w:p>
-      <w:pPr>
-        <w:rPr>
-          <w:rFonts w:ascii="Times New Roman" w:hAnsi="Times New Roman" w:cs="Times New Roman"/>
-          <w:sz w:val="24"/>
-          <w:szCs w:val="24"/>
-        </w:rPr>
-      </w:pPr>
-      <w:r>
-        <w:rPr>
-          <w:rFonts w:ascii="Times New Roman" w:hAnsi="Times New Roman" w:cs="Times New Roman"/>
-          <w:sz w:val="24"/>
-          <w:szCs w:val="24"/>
-        </w:rPr>
-        <w:br/>
-      </w:r>
-    </w:p>
-    <w:p>
-      <w:pPr>
-        <w:rPr>
-          <w:rFonts w:ascii="Times New Roman" w:hAnsi="Times New Roman" w:cs="Times New Roman"/>
-          <w:noProof/>
-          <w:sz w:val="24"/>
-          <w:szCs w:val="24"/>
-          <w:lang w:eastAsia="pt-PT"/>
-        </w:rPr>
-      </w:pPr>
-    </w:p>
-    <w:p>
-      <w:pPr>
-        <w:rPr>
-          <w:rFonts w:ascii="Times New Roman" w:hAnsi="Times New Roman" w:cs="Times New Roman"/>
-          <w:noProof/>
-          <w:sz w:val="24"/>
-          <w:szCs w:val="24"/>
-          <w:lang w:eastAsia="pt-PT"/>
-        </w:rPr>
-      </w:pPr>
-    </w:p>
-    <w:p>
-      <w:pPr>
-        <w:rPr>
-          <w:rFonts w:ascii="Times New Roman" w:hAnsi="Times New Roman" w:cs="Times New Roman"/>
-          <w:noProof/>
-          <w:sz w:val="24"/>
-          <w:szCs w:val="24"/>
-          <w:lang w:eastAsia="pt-PT"/>
-        </w:rPr>
-      </w:pPr>
-    </w:p>
-    <w:p>
-      <w:pPr>
-        <w:rPr>
-          <w:rFonts w:ascii="Times New Roman" w:hAnsi="Times New Roman" w:cs="Times New Roman"/>
-          <w:noProof/>
-          <w:sz w:val="24"/>
-          <w:szCs w:val="24"/>
-          <w:lang w:eastAsia="pt-PT"/>
-        </w:rPr>
-      </w:pPr>
-    </w:p>
-    <w:p>
-      <w:pPr>
-        <w:rPr>
-          <w:rFonts w:ascii="Times New Roman" w:hAnsi="Times New Roman" w:cs="Times New Roman"/>
-          <w:noProof/>
-          <w:sz w:val="24"/>
-          <w:szCs w:val="24"/>
-          <w:lang w:eastAsia="pt-PT"/>
-        </w:rPr>
-      </w:pPr>
-    </w:p>
-    <w:p>
-      <w:pPr>
-        <w:rPr>
-          <w:rFonts w:ascii="Times New Roman" w:hAnsi="Times New Roman" w:cs="Times New Roman"/>
-          <w:noProof/>
-          <w:sz w:val="24"/>
-          <w:szCs w:val="24"/>
-          <w:lang w:eastAsia="pt-PT"/>
-        </w:rPr>
-      </w:pPr>
-    </w:p>
-    <w:p>
-      <w:pPr>
-        <w:rPr>
-          <w:rFonts w:ascii="Times New Roman" w:hAnsi="Times New Roman" w:cs="Times New Roman"/>
-          <w:noProof/>
-          <w:sz w:val="24"/>
-          <w:szCs w:val="24"/>
-          <w:lang w:eastAsia="pt-PT"/>
-        </w:rPr>
-      </w:pPr>
-      <w:r>
-        <w:rPr>
-          <w:rFonts w:ascii="Times New Roman" w:hAnsi="Times New Roman" w:cs="Times New Roman"/>
-          <w:noProof/>
-          <w:sz w:val="24"/>
-          <w:szCs w:val="24"/>
-          <w:lang w:eastAsia="pt-PT"/>
-        </w:rPr>
-        <w:br w:type="page"/>
       </w:r>
     </w:p>
     <w:p>
@@ -2160,14 +2259,25 @@
     </w:p>
     <w:p>
       <w:pPr>
-        <w:rPr>
-          <w:rFonts w:ascii="Times New Roman" w:hAnsi="Times New Roman" w:cs="Times New Roman"/>
-          <w:noProof/>
-          <w:sz w:val="24"/>
-          <w:szCs w:val="24"/>
-          <w:lang w:eastAsia="pt-PT"/>
-        </w:rPr>
-      </w:pPr>
+        <w:spacing w:line="360" w:lineRule="auto"/>
+        <w:jc w:val="both"/>
+        <w:rPr>
+          <w:rFonts w:ascii="Times New Roman" w:hAnsi="Times New Roman" w:cs="Times New Roman"/>
+          <w:b/>
+          <w:sz w:val="24"/>
+          <w:szCs w:val="24"/>
+        </w:rPr>
+      </w:pPr>
+      <w:r>
+        <w:rPr>
+          <w:rFonts w:ascii="Times New Roman" w:hAnsi="Times New Roman" w:cs="Times New Roman"/>
+          <w:b/>
+          <w:sz w:val="24"/>
+          <w:szCs w:val="24"/>
+        </w:rPr>
+        <w:lastRenderedPageBreak/>
+        <w:t>Planeamento</w:t>
+      </w:r>
     </w:p>
     <w:p>
       <w:pPr>
@@ -3667,7 +3777,7 @@
 </file>
 
 <file path=customXml/itemProps1.xml><?xml version="1.0" encoding="utf-8"?>
-<ds:datastoreItem xmlns:ds="http://schemas.openxmlformats.org/officeDocument/2006/customXml" ds:itemID="{69E7778D-4D69-4ABC-86D7-8AA5FBF325F9}">
+<ds:datastoreItem xmlns:ds="http://schemas.openxmlformats.org/officeDocument/2006/customXml" ds:itemID="{D9C16E37-2B92-4CE0-861C-21D4D4CD9559}">
   <ds:schemaRefs>
     <ds:schemaRef ds:uri="http://schemas.openxmlformats.org/officeDocument/2006/bibliography"/>
   </ds:schemaRefs>

</xml_diff>

<commit_message>
versão final da proposta
</commit_message>
<xml_diff>
--- a/docs/pp3183132466.docx
+++ b/docs/pp3183132466.docx
@@ -55,139 +55,12 @@
       <w:r>
         <w:rPr>
           <w:noProof/>
-          <w:lang w:eastAsia="pt-PT"/>
         </w:rPr>
         <w:pict>
           <v:shapetype id="_x0000_t202" coordsize="21600,21600" o:spt="202" path="m,l,21600r21600,l21600,xe">
             <v:stroke joinstyle="miter"/>
             <v:path gradientshapeok="t" o:connecttype="rect"/>
           </v:shapetype>
-          <v:shape id="_x0000_s1032" type="#_x0000_t202" style="position:absolute;margin-left:228.6pt;margin-top:520.5pt;width:213.5pt;height:146.8pt;z-index:251668480;mso-height-percent:200;mso-position-horizontal-relative:text;mso-position-vertical-relative:text;mso-height-percent:200;mso-width-relative:margin;mso-height-relative:margin" stroked="f">
-            <v:textbox style="mso-next-textbox:#_x0000_s1032;mso-fit-shape-to-text:t">
-              <w:txbxContent>
-                <w:p>
-                  <w:pPr>
-                    <w:rPr>
-                      <w:rFonts w:ascii="Times New Roman" w:hAnsi="Times New Roman" w:cs="Times New Roman"/>
-                      <w:sz w:val="24"/>
-                      <w:szCs w:val="24"/>
-                    </w:rPr>
-                  </w:pPr>
-                  <w:r>
-                    <w:rPr>
-                      <w:rFonts w:ascii="Times New Roman" w:hAnsi="Times New Roman" w:cs="Times New Roman"/>
-                      <w:b/>
-                      <w:sz w:val="28"/>
-                      <w:szCs w:val="28"/>
-                    </w:rPr>
-                    <w:t>Orientadores:</w:t>
-                  </w:r>
-                  <w:r>
-                    <w:rPr>
-                      <w:rFonts w:ascii="Times New Roman" w:hAnsi="Times New Roman" w:cs="Times New Roman"/>
-                      <w:sz w:val="24"/>
-                      <w:szCs w:val="24"/>
-                    </w:rPr>
-                    <w:br/>
-                    <w:t>Pedro Sampaio</w:t>
-                  </w:r>
-                </w:p>
-                <w:p>
-                  <w:pPr>
-                    <w:pStyle w:val="PargrafodaLista"/>
-                    <w:numPr>
-                      <w:ilvl w:val="0"/>
-                      <w:numId w:val="3"/>
-                    </w:numPr>
-                    <w:rPr>
-                      <w:rFonts w:ascii="Times New Roman" w:hAnsi="Times New Roman" w:cs="Times New Roman"/>
-                      <w:sz w:val="24"/>
-                      <w:szCs w:val="24"/>
-                      <w:lang w:val="en-US"/>
-                    </w:rPr>
-                  </w:pPr>
-                  <w:r>
-                    <w:rPr>
-                      <w:rFonts w:ascii="Times New Roman" w:hAnsi="Times New Roman" w:cs="Times New Roman"/>
-                      <w:sz w:val="24"/>
-                      <w:szCs w:val="24"/>
-                      <w:lang w:val="en-US"/>
-                    </w:rPr>
-                    <w:t xml:space="preserve">Email : </w:t>
-                  </w:r>
-                  <w:r>
-                    <w:rPr>
-                      <w:rStyle w:val="gi"/>
-                      <w:rFonts w:ascii="Times New Roman" w:hAnsi="Times New Roman" w:cs="Times New Roman"/>
-                      <w:sz w:val="24"/>
-                      <w:szCs w:val="24"/>
-                      <w:lang w:val="en-US"/>
-                    </w:rPr>
-                    <w:t>psampaio@cc.isel.ipl.pt</w:t>
-                  </w:r>
-                </w:p>
-                <w:p>
-                  <w:pPr>
-                    <w:rPr>
-                      <w:rFonts w:ascii="Times New Roman" w:hAnsi="Times New Roman" w:cs="Times New Roman"/>
-                      <w:sz w:val="24"/>
-                      <w:szCs w:val="24"/>
-                    </w:rPr>
-                  </w:pPr>
-                  <w:r>
-                    <w:rPr>
-                      <w:rFonts w:ascii="Times New Roman" w:hAnsi="Times New Roman" w:cs="Times New Roman"/>
-                      <w:sz w:val="24"/>
-                      <w:szCs w:val="24"/>
-                    </w:rPr>
-                    <w:t>Artur Ferreira</w:t>
-                  </w:r>
-                </w:p>
-                <w:p>
-                  <w:pPr>
-                    <w:pStyle w:val="PargrafodaLista"/>
-                    <w:numPr>
-                      <w:ilvl w:val="0"/>
-                      <w:numId w:val="1"/>
-                    </w:numPr>
-                    <w:rPr>
-                      <w:rFonts w:ascii="Times New Roman" w:hAnsi="Times New Roman" w:cs="Times New Roman"/>
-                      <w:sz w:val="24"/>
-                      <w:szCs w:val="24"/>
-                      <w:lang w:val="en-US"/>
-                    </w:rPr>
-                  </w:pPr>
-                  <w:r>
-                    <w:rPr>
-                      <w:rFonts w:ascii="Times New Roman" w:hAnsi="Times New Roman" w:cs="Times New Roman"/>
-                      <w:sz w:val="24"/>
-                      <w:szCs w:val="24"/>
-                      <w:lang w:val="en-US"/>
-                    </w:rPr>
-                    <w:t>Email: arturj@deetc.isel.pt</w:t>
-                  </w:r>
-                </w:p>
-                <w:p>
-                  <w:pPr>
-                    <w:pStyle w:val="PargrafodaLista"/>
-                    <w:rPr>
-                      <w:rFonts w:ascii="Times New Roman" w:hAnsi="Times New Roman" w:cs="Times New Roman"/>
-                      <w:sz w:val="24"/>
-                      <w:szCs w:val="24"/>
-                      <w:lang w:val="en-US"/>
-                    </w:rPr>
-                  </w:pPr>
-                </w:p>
-              </w:txbxContent>
-            </v:textbox>
-          </v:shape>
-        </w:pict>
-      </w:r>
-      <w:r>
-        <w:rPr>
-          <w:noProof/>
-        </w:rPr>
-        <w:pict>
           <v:shape id="_x0000_s1033" type="#_x0000_t202" style="position:absolute;margin-left:114.45pt;margin-top:705.4pt;width:169.25pt;height:33.4pt;z-index:251670528;mso-width-percent:400;mso-height-percent:200;mso-position-horizontal-relative:text;mso-position-vertical-relative:text;mso-width-percent:400;mso-height-percent:200;mso-width-relative:margin;mso-height-relative:margin" stroked="f">
             <v:textbox style="mso-next-textbox:#_x0000_s1033;mso-fit-shape-to-text:t">
               <w:txbxContent>
@@ -571,7 +444,135 @@
     <w:p/>
     <w:p/>
     <w:p/>
-    <w:p/>
+    <w:p>
+      <w:r>
+        <w:rPr>
+          <w:noProof/>
+          <w:lang w:eastAsia="pt-PT"/>
+        </w:rPr>
+        <w:pict>
+          <v:shape id="_x0000_s1032" type="#_x0000_t202" style="position:absolute;margin-left:228.6pt;margin-top:9.55pt;width:213.5pt;height:146.8pt;z-index:251668480;mso-height-percent:200;mso-height-percent:200;mso-width-relative:margin;mso-height-relative:margin" stroked="f">
+            <v:textbox style="mso-next-textbox:#_x0000_s1032;mso-fit-shape-to-text:t">
+              <w:txbxContent>
+                <w:p>
+                  <w:pPr>
+                    <w:rPr>
+                      <w:rFonts w:ascii="Times New Roman" w:hAnsi="Times New Roman" w:cs="Times New Roman"/>
+                      <w:sz w:val="24"/>
+                      <w:szCs w:val="24"/>
+                    </w:rPr>
+                  </w:pPr>
+                  <w:r>
+                    <w:rPr>
+                      <w:rFonts w:ascii="Times New Roman" w:hAnsi="Times New Roman" w:cs="Times New Roman"/>
+                      <w:b/>
+                      <w:sz w:val="28"/>
+                      <w:szCs w:val="28"/>
+                    </w:rPr>
+                    <w:t>Orientadores:</w:t>
+                  </w:r>
+                  <w:r>
+                    <w:rPr>
+                      <w:rFonts w:ascii="Times New Roman" w:hAnsi="Times New Roman" w:cs="Times New Roman"/>
+                      <w:sz w:val="24"/>
+                      <w:szCs w:val="24"/>
+                    </w:rPr>
+                    <w:br/>
+                    <w:t>Pedro Sampaio</w:t>
+                  </w:r>
+                </w:p>
+                <w:p>
+                  <w:pPr>
+                    <w:pStyle w:val="PargrafodaLista"/>
+                    <w:numPr>
+                      <w:ilvl w:val="0"/>
+                      <w:numId w:val="3"/>
+                    </w:numPr>
+                    <w:rPr>
+                      <w:rFonts w:ascii="Times New Roman" w:hAnsi="Times New Roman" w:cs="Times New Roman"/>
+                      <w:sz w:val="24"/>
+                      <w:szCs w:val="24"/>
+                      <w:lang w:val="en-US"/>
+                    </w:rPr>
+                  </w:pPr>
+                  <w:r>
+                    <w:rPr>
+                      <w:rFonts w:ascii="Times New Roman" w:hAnsi="Times New Roman" w:cs="Times New Roman"/>
+                      <w:sz w:val="24"/>
+                      <w:szCs w:val="24"/>
+                      <w:lang w:val="en-US"/>
+                    </w:rPr>
+                    <w:t xml:space="preserve">Email : </w:t>
+                  </w:r>
+                  <w:r>
+                    <w:rPr>
+                      <w:rStyle w:val="gi"/>
+                      <w:rFonts w:ascii="Times New Roman" w:hAnsi="Times New Roman" w:cs="Times New Roman"/>
+                      <w:sz w:val="24"/>
+                      <w:szCs w:val="24"/>
+                      <w:lang w:val="en-US"/>
+                    </w:rPr>
+                    <w:t>psampaio@cc.isel.ipl.pt</w:t>
+                  </w:r>
+                </w:p>
+                <w:p>
+                  <w:pPr>
+                    <w:rPr>
+                      <w:rFonts w:ascii="Times New Roman" w:hAnsi="Times New Roman" w:cs="Times New Roman"/>
+                      <w:sz w:val="24"/>
+                      <w:szCs w:val="24"/>
+                    </w:rPr>
+                  </w:pPr>
+                  <w:r>
+                    <w:rPr>
+                      <w:rFonts w:ascii="Times New Roman" w:hAnsi="Times New Roman" w:cs="Times New Roman"/>
+                      <w:sz w:val="24"/>
+                      <w:szCs w:val="24"/>
+                    </w:rPr>
+                    <w:t>Artur Ferreira</w:t>
+                  </w:r>
+                </w:p>
+                <w:p>
+                  <w:pPr>
+                    <w:pStyle w:val="PargrafodaLista"/>
+                    <w:numPr>
+                      <w:ilvl w:val="0"/>
+                      <w:numId w:val="1"/>
+                    </w:numPr>
+                    <w:rPr>
+                      <w:rFonts w:ascii="Times New Roman" w:hAnsi="Times New Roman" w:cs="Times New Roman"/>
+                      <w:sz w:val="24"/>
+                      <w:szCs w:val="24"/>
+                      <w:lang w:val="en-US"/>
+                    </w:rPr>
+                  </w:pPr>
+                  <w:r>
+                    <w:rPr>
+                      <w:rFonts w:ascii="Times New Roman" w:hAnsi="Times New Roman" w:cs="Times New Roman"/>
+                      <w:sz w:val="24"/>
+                      <w:szCs w:val="24"/>
+                      <w:lang w:val="en-US"/>
+                    </w:rPr>
+                    <w:t>Email: arturj@deetc.isel.pt</w:t>
+                  </w:r>
+                </w:p>
+                <w:p>
+                  <w:pPr>
+                    <w:pStyle w:val="PargrafodaLista"/>
+                    <w:rPr>
+                      <w:rFonts w:ascii="Times New Roman" w:hAnsi="Times New Roman" w:cs="Times New Roman"/>
+                      <w:sz w:val="24"/>
+                      <w:szCs w:val="24"/>
+                      <w:lang w:val="en-US"/>
+                    </w:rPr>
+                  </w:pPr>
+                </w:p>
+              </w:txbxContent>
+            </v:textbox>
+          </v:shape>
+        </w:pict>
+      </w:r>
+    </w:p>
     <w:p/>
     <w:p>
       <w:r>
@@ -860,7 +861,23 @@
           <w:sz w:val="24"/>
           <w:szCs w:val="24"/>
         </w:rPr>
-        <w:t xml:space="preserve"> contacto diário com a musica fa</w:t>
+        <w:t xml:space="preserve"> contacto diário com a </w:t>
+      </w:r>
+      <w:r>
+        <w:rPr>
+          <w:rFonts w:ascii="Times New Roman" w:hAnsi="Times New Roman" w:cs="Times New Roman"/>
+          <w:sz w:val="24"/>
+          <w:szCs w:val="24"/>
+        </w:rPr>
+        <w:t>música</w:t>
+      </w:r>
+      <w:r>
+        <w:rPr>
+          <w:rFonts w:ascii="Times New Roman" w:hAnsi="Times New Roman" w:cs="Times New Roman"/>
+          <w:sz w:val="24"/>
+          <w:szCs w:val="24"/>
+        </w:rPr>
+        <w:t xml:space="preserve"> fa</w:t>
       </w:r>
       <w:r>
         <w:rPr>
@@ -944,7 +961,23 @@
           <w:sz w:val="24"/>
           <w:szCs w:val="24"/>
         </w:rPr>
-        <w:t xml:space="preserve">. O sistema dedicado  a desenvolver neste projecto, tratará de averiguar que notas estão a ser tocadas, permitindo assim aos iniciados comparar as notas tocadas com o que realmente deveria ser tocado. Assim, o sistema produzirá uma pauta musical a partir do som recolhido de um instrumento. </w:t>
+        <w:t xml:space="preserve">. O sistema </w:t>
+      </w:r>
+      <w:r>
+        <w:rPr>
+          <w:rFonts w:ascii="Times New Roman" w:hAnsi="Times New Roman" w:cs="Times New Roman"/>
+          <w:sz w:val="24"/>
+          <w:szCs w:val="24"/>
+        </w:rPr>
+        <w:t>dedicado a</w:t>
+      </w:r>
+      <w:r>
+        <w:rPr>
+          <w:rFonts w:ascii="Times New Roman" w:hAnsi="Times New Roman" w:cs="Times New Roman"/>
+          <w:sz w:val="24"/>
+          <w:szCs w:val="24"/>
+        </w:rPr>
+        <w:t xml:space="preserve"> desenvolver neste projecto, tratará de averiguar que notas estão a ser tocadas, permitindo assim aos iniciados comparar as notas tocadas com o que realmente deveria ser tocado. Assim, o sistema produzirá uma pauta musical a partir do som recolhido de um instrumento. </w:t>
       </w:r>
     </w:p>
     <w:p>
@@ -1885,7 +1918,7 @@
           <w:szCs w:val="24"/>
           <w:lang w:eastAsia="en-US"/>
         </w:rPr>
-        <w:t xml:space="preserve">Após a análise dos requisitos do projecto, constatou-se que os problemas mais relevantes são a captação e processamento do som. As frequências que se pretende captar e processar estão na banda  de 27 Hz a 4186 Hz. Assim, é necessário no mínimo utilizar  </w:t>
+        <w:t xml:space="preserve">Após a análise dos requisitos do projecto, constatou-se que os problemas mais relevantes são a captação e processamento do som. As frequências que se pretende captar e processar estão na </w:t>
       </w:r>
       <w:r>
         <w:rPr>
@@ -1897,7 +1930,7 @@
           <w:szCs w:val="24"/>
           <w:lang w:eastAsia="en-US"/>
         </w:rPr>
-        <w:t xml:space="preserve">uma </w:t>
+        <w:t>banda de</w:t>
       </w:r>
       <w:r>
         <w:rPr>
@@ -1909,7 +1942,91 @@
           <w:szCs w:val="24"/>
           <w:lang w:eastAsia="en-US"/>
         </w:rPr>
-        <w:t xml:space="preserve">frequência de amostragem superior a 8372Hz , respeitando o ritmo  de </w:t>
+        <w:t xml:space="preserve"> 27 Hz a 4186 Hz. Assim, é necessário no mínimo </w:t>
+      </w:r>
+      <w:r>
+        <w:rPr>
+          <w:rFonts w:eastAsiaTheme="minorHAnsi"/>
+          <w:b w:val="0"/>
+          <w:bCs w:val="0"/>
+          <w:kern w:val="0"/>
+          <w:sz w:val="24"/>
+          <w:szCs w:val="24"/>
+          <w:lang w:eastAsia="en-US"/>
+        </w:rPr>
+        <w:t>utilizar uma</w:t>
+      </w:r>
+      <w:r>
+        <w:rPr>
+          <w:rFonts w:eastAsiaTheme="minorHAnsi"/>
+          <w:b w:val="0"/>
+          <w:bCs w:val="0"/>
+          <w:kern w:val="0"/>
+          <w:sz w:val="24"/>
+          <w:szCs w:val="24"/>
+          <w:lang w:eastAsia="en-US"/>
+        </w:rPr>
+        <w:t xml:space="preserve"> </w:t>
+      </w:r>
+      <w:r>
+        <w:rPr>
+          <w:rFonts w:eastAsiaTheme="minorHAnsi"/>
+          <w:b w:val="0"/>
+          <w:bCs w:val="0"/>
+          <w:kern w:val="0"/>
+          <w:sz w:val="24"/>
+          <w:szCs w:val="24"/>
+          <w:lang w:eastAsia="en-US"/>
+        </w:rPr>
+        <w:t xml:space="preserve">frequência de amostragem superior a </w:t>
+      </w:r>
+      <w:r>
+        <w:rPr>
+          <w:rFonts w:eastAsiaTheme="minorHAnsi"/>
+          <w:b w:val="0"/>
+          <w:bCs w:val="0"/>
+          <w:kern w:val="0"/>
+          <w:sz w:val="24"/>
+          <w:szCs w:val="24"/>
+          <w:lang w:eastAsia="en-US"/>
+        </w:rPr>
+        <w:t>8372Hz,</w:t>
+      </w:r>
+      <w:r>
+        <w:rPr>
+          <w:rFonts w:eastAsiaTheme="minorHAnsi"/>
+          <w:b w:val="0"/>
+          <w:bCs w:val="0"/>
+          <w:kern w:val="0"/>
+          <w:sz w:val="24"/>
+          <w:szCs w:val="24"/>
+          <w:lang w:eastAsia="en-US"/>
+        </w:rPr>
+        <w:t xml:space="preserve"> respeitando o </w:t>
+      </w:r>
+      <w:r>
+        <w:rPr>
+          <w:rFonts w:eastAsiaTheme="minorHAnsi"/>
+          <w:b w:val="0"/>
+          <w:bCs w:val="0"/>
+          <w:kern w:val="0"/>
+          <w:sz w:val="24"/>
+          <w:szCs w:val="24"/>
+          <w:lang w:eastAsia="en-US"/>
+        </w:rPr>
+        <w:t>ritmo de</w:t>
+      </w:r>
+      <w:r>
+        <w:rPr>
+          <w:rFonts w:eastAsiaTheme="minorHAnsi"/>
+          <w:b w:val="0"/>
+          <w:bCs w:val="0"/>
+          <w:kern w:val="0"/>
+          <w:sz w:val="24"/>
+          <w:szCs w:val="24"/>
+          <w:lang w:eastAsia="en-US"/>
+        </w:rPr>
+        <w:t xml:space="preserve"> </w:t>
       </w:r>
       <w:r>
         <w:rPr>
@@ -2020,7 +2137,7 @@
           <w:szCs w:val="24"/>
           <w:lang w:eastAsia="en-US"/>
         </w:rPr>
-        <w:t>logo é uma solução adequada para a captação das frequências pretendidas</w:t>
+        <w:t xml:space="preserve">logo é uma solução adequada para a captação das frequências </w:t>
       </w:r>
       <w:r>
         <w:rPr>
@@ -2032,7 +2149,7 @@
           <w:szCs w:val="24"/>
           <w:lang w:eastAsia="en-US"/>
         </w:rPr>
-        <w:t>,</w:t>
+        <w:t>pretendidas</w:t>
       </w:r>
       <w:r>
         <w:rPr>
@@ -2118,7 +2235,23 @@
           <w:sz w:val="24"/>
           <w:szCs w:val="24"/>
         </w:rPr>
-        <w:t>A implementação do projecto tendo como base um microcontrolador  condiciona a escolha do algoritmo de detecção de frequência. Este deverá:</w:t>
+        <w:t xml:space="preserve">A implementação do projecto tendo como base um </w:t>
+      </w:r>
+      <w:r>
+        <w:rPr>
+          <w:rFonts w:ascii="Times New Roman" w:hAnsi="Times New Roman" w:cs="Times New Roman"/>
+          <w:sz w:val="24"/>
+          <w:szCs w:val="24"/>
+        </w:rPr>
+        <w:t>microcontrolador condiciona</w:t>
+      </w:r>
+      <w:r>
+        <w:rPr>
+          <w:rFonts w:ascii="Times New Roman" w:hAnsi="Times New Roman" w:cs="Times New Roman"/>
+          <w:sz w:val="24"/>
+          <w:szCs w:val="24"/>
+        </w:rPr>
+        <w:t xml:space="preserve"> a escolha do algoritmo de detecção de frequência. Este deverá:</w:t>
       </w:r>
     </w:p>
     <w:p>
@@ -2373,23 +2506,31 @@
           <w:sz w:val="24"/>
           <w:szCs w:val="24"/>
         </w:rPr>
-        <w:t>Microcontrolador ARM</w:t>
-      </w:r>
-      <w:r>
-        <w:rPr>
-          <w:rFonts w:ascii="Times New Roman" w:hAnsi="Times New Roman" w:cs="Times New Roman"/>
-          <w:sz w:val="24"/>
-          <w:szCs w:val="24"/>
-        </w:rPr>
-        <w:t>7</w:t>
-      </w:r>
-      <w:r>
-        <w:rPr>
-          <w:rFonts w:ascii="Times New Roman" w:hAnsi="Times New Roman" w:cs="Times New Roman"/>
-          <w:sz w:val="24"/>
-          <w:szCs w:val="24"/>
-        </w:rPr>
-        <w:t>TDMI[5]</w:t>
+        <w:t>Microcontrolador</w:t>
+      </w:r>
+      <w:r>
+        <w:rPr>
+          <w:rFonts w:ascii="Times New Roman" w:hAnsi="Times New Roman" w:cs="Times New Roman"/>
+          <w:sz w:val="24"/>
+          <w:szCs w:val="24"/>
+        </w:rPr>
+        <w:t xml:space="preserve"> baseado na arquitectura ARM7TDMI - LPC2294</w:t>
+      </w:r>
+      <w:r>
+        <w:rPr>
+          <w:rFonts w:ascii="Times New Roman" w:hAnsi="Times New Roman" w:cs="Times New Roman"/>
+          <w:sz w:val="24"/>
+          <w:szCs w:val="24"/>
+        </w:rPr>
+        <w:t>[5]</w:t>
+      </w:r>
+      <w:r>
+        <w:rPr>
+          <w:rFonts w:ascii="Times New Roman" w:hAnsi="Times New Roman" w:cs="Times New Roman"/>
+          <w:sz w:val="24"/>
+          <w:szCs w:val="24"/>
+        </w:rPr>
+        <w:t xml:space="preserve"> da NXP</w:t>
       </w:r>
       <w:r>
         <w:rPr>
@@ -2781,7 +2922,107 @@
           <w:sz w:val="24"/>
           <w:szCs w:val="24"/>
         </w:rPr>
-        <w:t xml:space="preserve">Estudo e implementação do ADC, implementação da driver do LCD, testes das drivers e </w:t>
+        <w:t xml:space="preserve">Estudo </w:t>
+      </w:r>
+      <w:r>
+        <w:rPr>
+          <w:rFonts w:ascii="Times New Roman" w:hAnsi="Times New Roman" w:cs="Times New Roman"/>
+          <w:sz w:val="24"/>
+          <w:szCs w:val="24"/>
+        </w:rPr>
+        <w:t xml:space="preserve">das características </w:t>
+      </w:r>
+      <w:r>
+        <w:rPr>
+          <w:rFonts w:ascii="Times New Roman" w:hAnsi="Times New Roman" w:cs="Times New Roman"/>
+          <w:sz w:val="24"/>
+          <w:szCs w:val="24"/>
+        </w:rPr>
+        <w:t xml:space="preserve">do </w:t>
+      </w:r>
+      <w:r>
+        <w:rPr>
+          <w:rFonts w:ascii="Times New Roman" w:hAnsi="Times New Roman" w:cs="Times New Roman"/>
+          <w:i/>
+          <w:sz w:val="24"/>
+          <w:szCs w:val="24"/>
+        </w:rPr>
+        <w:t>ADC</w:t>
+      </w:r>
+      <w:r>
+        <w:rPr>
+          <w:rFonts w:ascii="Times New Roman" w:hAnsi="Times New Roman" w:cs="Times New Roman"/>
+          <w:sz w:val="24"/>
+          <w:szCs w:val="24"/>
+        </w:rPr>
+        <w:t xml:space="preserve">, implementação </w:t>
+      </w:r>
+      <w:r>
+        <w:rPr>
+          <w:rFonts w:ascii="Times New Roman" w:hAnsi="Times New Roman" w:cs="Times New Roman"/>
+          <w:sz w:val="24"/>
+          <w:szCs w:val="24"/>
+        </w:rPr>
+        <w:t xml:space="preserve">do </w:t>
+      </w:r>
+      <w:r>
+        <w:rPr>
+          <w:rFonts w:ascii="Times New Roman" w:hAnsi="Times New Roman" w:cs="Times New Roman"/>
+          <w:i/>
+          <w:sz w:val="24"/>
+          <w:szCs w:val="24"/>
+        </w:rPr>
+        <w:t>driver</w:t>
+      </w:r>
+      <w:r>
+        <w:rPr>
+          <w:rFonts w:ascii="Times New Roman" w:hAnsi="Times New Roman" w:cs="Times New Roman"/>
+          <w:sz w:val="24"/>
+          <w:szCs w:val="24"/>
+        </w:rPr>
+        <w:t xml:space="preserve"> do </w:t>
+      </w:r>
+      <w:r>
+        <w:rPr>
+          <w:rFonts w:ascii="Times New Roman" w:hAnsi="Times New Roman" w:cs="Times New Roman"/>
+          <w:i/>
+          <w:sz w:val="24"/>
+          <w:szCs w:val="24"/>
+        </w:rPr>
+        <w:t>LCD</w:t>
+      </w:r>
+      <w:r>
+        <w:rPr>
+          <w:rFonts w:ascii="Times New Roman" w:hAnsi="Times New Roman" w:cs="Times New Roman"/>
+          <w:sz w:val="24"/>
+          <w:szCs w:val="24"/>
+        </w:rPr>
+        <w:t xml:space="preserve">, testes </w:t>
+      </w:r>
+      <w:r>
+        <w:rPr>
+          <w:rFonts w:ascii="Times New Roman" w:hAnsi="Times New Roman" w:cs="Times New Roman"/>
+          <w:sz w:val="24"/>
+          <w:szCs w:val="24"/>
+        </w:rPr>
+        <w:t xml:space="preserve">dos </w:t>
+      </w:r>
+      <w:r>
+        <w:rPr>
+          <w:rFonts w:ascii="Times New Roman" w:hAnsi="Times New Roman" w:cs="Times New Roman"/>
+          <w:i/>
+          <w:sz w:val="24"/>
+          <w:szCs w:val="24"/>
+        </w:rPr>
+        <w:t>drivers</w:t>
+      </w:r>
+      <w:r>
+        <w:rPr>
+          <w:rFonts w:ascii="Times New Roman" w:hAnsi="Times New Roman" w:cs="Times New Roman"/>
+          <w:sz w:val="24"/>
+          <w:szCs w:val="24"/>
+        </w:rPr>
+        <w:t xml:space="preserve"> e </w:t>
       </w:r>
       <w:r>
         <w:rPr>
@@ -2870,15 +3111,23 @@
           <w:sz w:val="24"/>
           <w:szCs w:val="24"/>
         </w:rPr>
-        <w:t>sistema, desenvolvimento de APIs</w:t>
-      </w:r>
-      <w:r>
-        <w:rPr>
-          <w:rFonts w:ascii="Times New Roman" w:hAnsi="Times New Roman" w:cs="Times New Roman"/>
-          <w:sz w:val="24"/>
-          <w:szCs w:val="24"/>
-        </w:rPr>
-        <w:t xml:space="preserve"> de suporte, inicio da implementação da aplicação.</w:t>
+        <w:t>sistema, desenvolvimento de API</w:t>
+      </w:r>
+      <w:r>
+        <w:rPr>
+          <w:rFonts w:ascii="Times New Roman" w:hAnsi="Times New Roman" w:cs="Times New Roman"/>
+          <w:sz w:val="24"/>
+          <w:szCs w:val="24"/>
+        </w:rPr>
+        <w:t xml:space="preserve"> de suporte, </w:t>
+      </w:r>
+      <w:r>
+        <w:rPr>
+          <w:rFonts w:ascii="Times New Roman" w:hAnsi="Times New Roman" w:cs="Times New Roman"/>
+          <w:sz w:val="24"/>
+          <w:szCs w:val="24"/>
+        </w:rPr>
+        <w:t>inicio da implementação da aplicação.</w:t>
       </w:r>
     </w:p>
     <w:p>
@@ -3353,27 +3602,7 @@
           <w:sz w:val="24"/>
           <w:szCs w:val="24"/>
         </w:rPr>
-        <w:t xml:space="preserve">LPC2294 </w:t>
-      </w:r>
-      <w:proofErr w:type="spellStart"/>
-      <w:r>
-        <w:rPr>
-          <w:rFonts w:ascii="Times New Roman" w:hAnsi="Times New Roman" w:cs="Times New Roman"/>
-          <w:b/>
-          <w:sz w:val="24"/>
-          <w:szCs w:val="24"/>
-        </w:rPr>
-        <w:t>User</w:t>
-      </w:r>
-      <w:proofErr w:type="spellEnd"/>
-      <w:r>
-        <w:rPr>
-          <w:rFonts w:ascii="Times New Roman" w:hAnsi="Times New Roman" w:cs="Times New Roman"/>
-          <w:b/>
-          <w:sz w:val="24"/>
-          <w:szCs w:val="24"/>
-        </w:rPr>
-        <w:t xml:space="preserve"> Manual</w:t>
+        <w:t>LPC2294 User Manual</w:t>
       </w:r>
       <w:r>
         <w:rPr>
@@ -3474,7 +3703,6 @@
         </w:rPr>
         <w:t xml:space="preserve">. </w:t>
       </w:r>
-      <w:proofErr w:type="spellStart"/>
       <w:r>
         <w:rPr>
           <w:rFonts w:ascii="Times New Roman" w:hAnsi="Times New Roman" w:cs="Times New Roman"/>
@@ -3485,7 +3713,6 @@
         </w:rPr>
         <w:t>Planeamento</w:t>
       </w:r>
-      <w:proofErr w:type="spellEnd"/>
     </w:p>
     <w:p>
       <w:pPr>
@@ -5772,7 +5999,7 @@
 </file>
 
 <file path=customXml/itemProps1.xml><?xml version="1.0" encoding="utf-8"?>
-<ds:datastoreItem xmlns:ds="http://schemas.openxmlformats.org/officeDocument/2006/customXml" ds:itemID="{FA4CD3A5-9847-435F-9FF4-774A5E4EF03E}">
+<ds:datastoreItem xmlns:ds="http://schemas.openxmlformats.org/officeDocument/2006/customXml" ds:itemID="{1AFE567B-D146-4C14-9FAD-58EFF6E6D75E}">
   <ds:schemaRefs>
     <ds:schemaRef ds:uri="http://schemas.openxmlformats.org/officeDocument/2006/bibliography"/>
   </ds:schemaRefs>

</xml_diff>